<commit_message>
add view and controller classes
</commit_message>
<xml_diff>
--- a/Assignment_Analysis_and_Design_Document.docx
+++ b/Assignment_Analysis_and_Design_Document.docx
@@ -22,7 +22,13 @@
           <w:rPr>
             <w:rFonts w:ascii="Times New Roman" w:hAnsi="Times New Roman"/>
           </w:rPr>
-          <w:t>&lt;Assignment Name&gt;</w:t>
+          <w:t>&lt;Bank Application</w:t>
+        </w:r>
+        <w:r>
+          <w:rPr>
+            <w:rFonts w:ascii="Times New Roman" w:hAnsi="Times New Roman"/>
+          </w:rPr>
+          <w:t>&gt;</w:t>
         </w:r>
         <w:bookmarkEnd w:id="0"/>
         <w:bookmarkEnd w:id="1"/>
@@ -103,6 +109,13 @@
       <w:bookmarkEnd w:id="18"/>
       <w:bookmarkEnd w:id="19"/>
       <w:bookmarkEnd w:id="20"/>
+      <w:r>
+        <w:rPr>
+          <w:rFonts w:ascii="Times New Roman" w:hAnsi="Times New Roman"/>
+          <w:sz w:val="28"/>
+        </w:rPr>
+        <w:t>Ilies Alina Denisa</w:t>
+      </w:r>
     </w:p>
     <w:p>
       <w:pPr>
@@ -122,6 +135,13 @@
           <w:sz w:val="28"/>
         </w:rPr>
         <w:t>:</w:t>
+      </w:r>
+      <w:r>
+        <w:rPr>
+          <w:b/>
+          <w:sz w:val="28"/>
+        </w:rPr>
+        <w:t>30233</w:t>
       </w:r>
     </w:p>
     <w:p/>
@@ -984,36 +1004,54 @@
     </w:p>
     <w:p>
       <w:pPr>
-        <w:pStyle w:val="InfoBlue"/>
-        <w:spacing w:line="240" w:lineRule="auto"/>
-        <w:ind w:left="0"/>
-        <w:jc w:val="both"/>
-        <w:rPr>
-          <w:sz w:val="24"/>
-          <w:szCs w:val="24"/>
-        </w:rPr>
-      </w:pPr>
-      <w:r>
-        <w:rPr>
-          <w:sz w:val="24"/>
-          <w:szCs w:val="24"/>
-        </w:rPr>
-        <w:t>[</w:t>
-      </w:r>
-      <w:r>
-        <w:rPr>
-          <w:sz w:val="24"/>
-          <w:szCs w:val="24"/>
-        </w:rPr>
-        <w:t>A</w:t>
-      </w:r>
-      <w:r>
-        <w:rPr>
-          <w:sz w:val="24"/>
-          <w:szCs w:val="24"/>
-        </w:rPr>
-        <w:t>pplication description]</w:t>
-      </w:r>
+        <w:spacing w:after="120"/>
+        <w:jc w:val="both"/>
+        <w:rPr>
+          <w:sz w:val="24"/>
+          <w:szCs w:val="24"/>
+        </w:rPr>
+      </w:pPr>
+      <w:bookmarkStart w:id="30" w:name="_Toc254785388"/>
+      <w:r>
+        <w:rPr>
+          <w:sz w:val="24"/>
+          <w:szCs w:val="24"/>
+        </w:rPr>
+        <w:t xml:space="preserve">Use </w:t>
+      </w:r>
+      <w:r>
+        <w:rPr>
+          <w:sz w:val="24"/>
+          <w:szCs w:val="24"/>
+        </w:rPr>
+        <w:t>JAVA</w:t>
+      </w:r>
+      <w:r>
+        <w:rPr>
+          <w:sz w:val="24"/>
+          <w:szCs w:val="24"/>
+        </w:rPr>
+        <w:t>/C# API to design and implement an application</w:t>
+      </w:r>
+      <w:r>
+        <w:rPr>
+          <w:sz w:val="24"/>
+          <w:szCs w:val="24"/>
+        </w:rPr>
+        <w:t xml:space="preserve"> for the front desk employees of a bank. The application should have two types of users (a regular user represented by the front desk employee and an administrator user) which have to provide a username and a password in order to use the application.</w:t>
+      </w:r>
+    </w:p>
+    <w:p>
+      <w:pPr>
+        <w:pStyle w:val="ListParagraph"/>
+        <w:spacing w:after="120"/>
+        <w:jc w:val="both"/>
+        <w:rPr>
+          <w:rFonts w:ascii="Times New Roman" w:hAnsi="Times New Roman" w:cs="Times New Roman"/>
+          <w:sz w:val="24"/>
+          <w:szCs w:val="24"/>
+        </w:rPr>
+      </w:pPr>
     </w:p>
     <w:p>
       <w:pPr>
@@ -1029,7 +1067,6 @@
           <w:szCs w:val="24"/>
         </w:rPr>
       </w:pPr>
-      <w:bookmarkStart w:id="30" w:name="_Toc254785388"/>
       <w:r>
         <w:rPr>
           <w:rFonts w:ascii="Times New Roman" w:hAnsi="Times New Roman"/>
@@ -1038,6 +1075,182 @@
         <w:t>Functional Requirements</w:t>
       </w:r>
       <w:bookmarkEnd w:id="30"/>
+    </w:p>
+    <w:p>
+      <w:pPr>
+        <w:jc w:val="both"/>
+        <w:rPr>
+          <w:sz w:val="24"/>
+          <w:szCs w:val="24"/>
+        </w:rPr>
+      </w:pPr>
+      <w:r>
+        <w:rPr>
+          <w:sz w:val="24"/>
+          <w:szCs w:val="24"/>
+        </w:rPr>
+        <w:t>The regular user can perform the following operations:</w:t>
+      </w:r>
+    </w:p>
+    <w:p>
+      <w:pPr>
+        <w:pStyle w:val="ListParagraph"/>
+        <w:numPr>
+          <w:ilvl w:val="0"/>
+          <w:numId w:val="3"/>
+        </w:numPr>
+        <w:spacing w:after="0"/>
+        <w:jc w:val="both"/>
+        <w:rPr>
+          <w:rFonts w:ascii="Times New Roman" w:hAnsi="Times New Roman" w:cs="Times New Roman"/>
+          <w:sz w:val="24"/>
+          <w:szCs w:val="24"/>
+        </w:rPr>
+      </w:pPr>
+      <w:r>
+        <w:rPr>
+          <w:rFonts w:ascii="Times New Roman" w:hAnsi="Times New Roman" w:cs="Times New Roman"/>
+          <w:sz w:val="24"/>
+          <w:szCs w:val="24"/>
+        </w:rPr>
+        <w:t>Add/update/view client information (name, identity card number, personal numerical code, address, etc.).</w:t>
+      </w:r>
+    </w:p>
+    <w:p>
+      <w:pPr>
+        <w:pStyle w:val="ListParagraph"/>
+        <w:numPr>
+          <w:ilvl w:val="0"/>
+          <w:numId w:val="3"/>
+        </w:numPr>
+        <w:spacing w:after="0"/>
+        <w:jc w:val="both"/>
+        <w:rPr>
+          <w:rFonts w:ascii="Times New Roman" w:hAnsi="Times New Roman" w:cs="Times New Roman"/>
+          <w:sz w:val="24"/>
+          <w:szCs w:val="24"/>
+        </w:rPr>
+      </w:pPr>
+      <w:r>
+        <w:rPr>
+          <w:rFonts w:ascii="Times New Roman" w:hAnsi="Times New Roman" w:cs="Times New Roman"/>
+          <w:sz w:val="24"/>
+          <w:szCs w:val="24"/>
+        </w:rPr>
+        <w:t>Create/update/delete/view client account (account information: identification number, type, amount of money, date of creation).</w:t>
+      </w:r>
+    </w:p>
+    <w:p>
+      <w:pPr>
+        <w:pStyle w:val="ListParagraph"/>
+        <w:numPr>
+          <w:ilvl w:val="0"/>
+          <w:numId w:val="3"/>
+        </w:numPr>
+        <w:spacing w:after="0"/>
+        <w:jc w:val="both"/>
+        <w:rPr>
+          <w:rFonts w:ascii="Times New Roman" w:hAnsi="Times New Roman" w:cs="Times New Roman"/>
+          <w:sz w:val="24"/>
+          <w:szCs w:val="24"/>
+        </w:rPr>
+      </w:pPr>
+      <w:r>
+        <w:rPr>
+          <w:rFonts w:ascii="Times New Roman" w:hAnsi="Times New Roman" w:cs="Times New Roman"/>
+          <w:sz w:val="24"/>
+          <w:szCs w:val="24"/>
+        </w:rPr>
+        <w:t>Transfer money between accounts.</w:t>
+      </w:r>
+    </w:p>
+    <w:p>
+      <w:pPr>
+        <w:pStyle w:val="ListParagraph"/>
+        <w:numPr>
+          <w:ilvl w:val="0"/>
+          <w:numId w:val="3"/>
+        </w:numPr>
+        <w:spacing w:after="120"/>
+        <w:jc w:val="both"/>
+        <w:rPr>
+          <w:rFonts w:ascii="Times New Roman" w:hAnsi="Times New Roman" w:cs="Times New Roman"/>
+          <w:sz w:val="24"/>
+          <w:szCs w:val="24"/>
+        </w:rPr>
+      </w:pPr>
+      <w:r>
+        <w:rPr>
+          <w:rFonts w:ascii="Times New Roman" w:hAnsi="Times New Roman" w:cs="Times New Roman"/>
+          <w:sz w:val="24"/>
+          <w:szCs w:val="24"/>
+        </w:rPr>
+        <w:t>Process utilities bills.</w:t>
+      </w:r>
+    </w:p>
+    <w:p>
+      <w:pPr>
+        <w:jc w:val="both"/>
+        <w:rPr>
+          <w:sz w:val="24"/>
+          <w:szCs w:val="24"/>
+        </w:rPr>
+      </w:pPr>
+      <w:r>
+        <w:rPr>
+          <w:sz w:val="24"/>
+          <w:szCs w:val="24"/>
+        </w:rPr>
+        <w:t>The administrator user can perform the following operations:</w:t>
+      </w:r>
+    </w:p>
+    <w:p>
+      <w:pPr>
+        <w:pStyle w:val="ListParagraph"/>
+        <w:numPr>
+          <w:ilvl w:val="0"/>
+          <w:numId w:val="3"/>
+        </w:numPr>
+        <w:spacing w:after="120"/>
+        <w:jc w:val="both"/>
+        <w:rPr>
+          <w:rFonts w:ascii="Times New Roman" w:hAnsi="Times New Roman" w:cs="Times New Roman"/>
+          <w:sz w:val="24"/>
+          <w:szCs w:val="24"/>
+        </w:rPr>
+      </w:pPr>
+      <w:r>
+        <w:rPr>
+          <w:rFonts w:ascii="Times New Roman" w:hAnsi="Times New Roman" w:cs="Times New Roman"/>
+          <w:sz w:val="24"/>
+          <w:szCs w:val="24"/>
+        </w:rPr>
+        <w:t>CRUD on employees’ information.</w:t>
+      </w:r>
+    </w:p>
+    <w:p>
+      <w:pPr>
+        <w:pStyle w:val="ListParagraph"/>
+        <w:numPr>
+          <w:ilvl w:val="0"/>
+          <w:numId w:val="3"/>
+        </w:numPr>
+        <w:spacing w:after="120"/>
+        <w:jc w:val="both"/>
+        <w:rPr>
+          <w:rFonts w:ascii="Times New Roman" w:hAnsi="Times New Roman" w:cs="Times New Roman"/>
+          <w:sz w:val="24"/>
+          <w:szCs w:val="24"/>
+        </w:rPr>
+      </w:pPr>
+      <w:r>
+        <w:rPr>
+          <w:rFonts w:ascii="Times New Roman" w:hAnsi="Times New Roman" w:cs="Times New Roman"/>
+          <w:sz w:val="24"/>
+          <w:szCs w:val="24"/>
+        </w:rPr>
+        <w:t>Generate reports for a particular period containing the activities performed by an employee.</w:t>
+      </w:r>
     </w:p>
     <w:p>
       <w:pPr>
@@ -1050,24 +1263,6 @@
           <w:szCs w:val="24"/>
         </w:rPr>
       </w:pPr>
-      <w:r>
-        <w:rPr>
-          <w:i/>
-          <w:color w:val="943634" w:themeColor="accent2" w:themeShade="BF"/>
-          <w:sz w:val="24"/>
-          <w:szCs w:val="24"/>
-        </w:rPr>
-        <w:t>[P</w:t>
-      </w:r>
-      <w:r>
-        <w:rPr>
-          <w:i/>
-          <w:color w:val="943634" w:themeColor="accent2" w:themeShade="BF"/>
-          <w:sz w:val="24"/>
-          <w:szCs w:val="24"/>
-        </w:rPr>
-        <w:t>resent the functional requirements]</w:t>
-      </w:r>
     </w:p>
     <w:p>
       <w:pPr>
@@ -1095,38 +1290,36 @@
     </w:p>
     <w:p>
       <w:pPr>
+        <w:ind w:firstLine="720"/>
+        <w:jc w:val="both"/>
+        <w:rPr>
+          <w:sz w:val="24"/>
+          <w:szCs w:val="24"/>
+        </w:rPr>
+      </w:pPr>
+      <w:r>
+        <w:rPr>
+          <w:sz w:val="24"/>
+          <w:szCs w:val="24"/>
+        </w:rPr>
+        <w:t>The system should have access to a database</w:t>
+      </w:r>
+      <w:r>
+        <w:rPr>
+          <w:sz w:val="24"/>
+          <w:szCs w:val="24"/>
+        </w:rPr>
+        <w:t xml:space="preserve"> in order to stock informations and it should use a domain logic pattern or a data source hybrid pattern and a data source pure pattern. </w:t>
+      </w:r>
+    </w:p>
+    <w:p>
+      <w:pPr>
         <w:spacing w:line="240" w:lineRule="auto"/>
         <w:jc w:val="both"/>
         <w:rPr>
-          <w:i/>
-          <w:color w:val="943634" w:themeColor="accent2" w:themeShade="BF"/>
-          <w:sz w:val="24"/>
-          <w:szCs w:val="24"/>
-        </w:rPr>
-      </w:pPr>
-      <w:r>
-        <w:rPr>
-          <w:i/>
-          <w:color w:val="943634" w:themeColor="accent2" w:themeShade="BF"/>
-          <w:sz w:val="24"/>
-          <w:szCs w:val="24"/>
-        </w:rPr>
-        <w:t>[D</w:t>
-      </w:r>
-      <w:r>
-        <w:rPr>
-          <w:i/>
-          <w:color w:val="943634" w:themeColor="accent2" w:themeShade="BF"/>
-          <w:sz w:val="24"/>
-          <w:szCs w:val="24"/>
-        </w:rPr>
-        <w:t>iscuss the non-functional requirements for the system]</w:t>
-      </w:r>
-    </w:p>
-    <w:p>
-      <w:pPr>
-        <w:spacing w:line="240" w:lineRule="auto"/>
-        <w:jc w:val="both"/>
+          <w:sz w:val="24"/>
+          <w:szCs w:val="24"/>
+        </w:rPr>
       </w:pPr>
     </w:p>
     <w:p>
@@ -1152,140 +1345,15 @@
       </w:r>
       <w:bookmarkEnd w:id="32"/>
     </w:p>
-    <w:p>
-      <w:pPr>
-        <w:spacing w:line="240" w:lineRule="auto"/>
-        <w:jc w:val="both"/>
-        <w:rPr>
-          <w:i/>
-          <w:color w:val="943634" w:themeColor="accent2" w:themeShade="BF"/>
-          <w:sz w:val="24"/>
-        </w:rPr>
-      </w:pPr>
-      <w:r>
-        <w:rPr>
-          <w:i/>
-          <w:color w:val="943634" w:themeColor="accent2" w:themeShade="BF"/>
-          <w:sz w:val="24"/>
-        </w:rPr>
-        <w:t>[</w:t>
-      </w:r>
-      <w:r>
-        <w:rPr>
-          <w:i/>
-          <w:color w:val="943634" w:themeColor="accent2" w:themeShade="BF"/>
-          <w:sz w:val="24"/>
-        </w:rPr>
-        <w:t>Create the u</w:t>
-      </w:r>
-      <w:r>
-        <w:rPr>
-          <w:i/>
-          <w:color w:val="943634" w:themeColor="accent2" w:themeShade="BF"/>
-          <w:sz w:val="24"/>
-        </w:rPr>
-        <w:t>se-</w:t>
-      </w:r>
-      <w:r>
-        <w:rPr>
-          <w:i/>
-          <w:color w:val="943634" w:themeColor="accent2" w:themeShade="BF"/>
-          <w:sz w:val="24"/>
-        </w:rPr>
-        <w:t>c</w:t>
-      </w:r>
-      <w:r>
-        <w:rPr>
-          <w:i/>
-          <w:color w:val="943634" w:themeColor="accent2" w:themeShade="BF"/>
-          <w:sz w:val="24"/>
-        </w:rPr>
-        <w:t>ase diagrams and</w:t>
-      </w:r>
-      <w:r>
-        <w:rPr>
-          <w:i/>
-          <w:color w:val="943634" w:themeColor="accent2" w:themeShade="BF"/>
-          <w:sz w:val="24"/>
-        </w:rPr>
-        <w:t xml:space="preserve"> provide one</w:t>
-      </w:r>
-      <w:r>
-        <w:rPr>
-          <w:i/>
-          <w:color w:val="943634" w:themeColor="accent2" w:themeShade="BF"/>
-          <w:sz w:val="24"/>
-        </w:rPr>
-        <w:t xml:space="preserve"> </w:t>
-      </w:r>
-      <w:r>
-        <w:rPr>
-          <w:i/>
-          <w:color w:val="943634" w:themeColor="accent2" w:themeShade="BF"/>
-          <w:sz w:val="24"/>
-        </w:rPr>
-        <w:t>u</w:t>
-      </w:r>
-      <w:r>
-        <w:rPr>
-          <w:i/>
-          <w:color w:val="943634" w:themeColor="accent2" w:themeShade="BF"/>
-          <w:sz w:val="24"/>
-        </w:rPr>
-        <w:t>se-</w:t>
-      </w:r>
-      <w:r>
-        <w:rPr>
-          <w:i/>
-          <w:color w:val="943634" w:themeColor="accent2" w:themeShade="BF"/>
-          <w:sz w:val="24"/>
-        </w:rPr>
-        <w:t>c</w:t>
-      </w:r>
-      <w:r>
-        <w:rPr>
-          <w:i/>
-          <w:color w:val="943634" w:themeColor="accent2" w:themeShade="BF"/>
-          <w:sz w:val="24"/>
-        </w:rPr>
-        <w:t>ase description</w:t>
-      </w:r>
-      <w:r>
-        <w:rPr>
-          <w:i/>
-          <w:color w:val="943634" w:themeColor="accent2" w:themeShade="BF"/>
-          <w:sz w:val="24"/>
-        </w:rPr>
-        <w:t xml:space="preserve"> (according to the format below).</w:t>
-      </w:r>
-    </w:p>
-    <w:p>
-      <w:pPr>
-        <w:spacing w:line="240" w:lineRule="auto"/>
-        <w:jc w:val="both"/>
-        <w:rPr>
-          <w:i/>
-          <w:color w:val="943634" w:themeColor="accent2" w:themeShade="BF"/>
-          <w:sz w:val="24"/>
-        </w:rPr>
-      </w:pPr>
-      <w:r>
-        <w:rPr>
-          <w:i/>
-          <w:color w:val="943634" w:themeColor="accent2" w:themeShade="BF"/>
-          <w:sz w:val="24"/>
-        </w:rPr>
-        <w:t>Use-Case description format:</w:t>
-      </w:r>
-    </w:p>
+    <w:p/>
     <w:p>
       <w:pPr>
         <w:pStyle w:val="Title"/>
         <w:jc w:val="both"/>
         <w:rPr>
           <w:rFonts w:ascii="Times New Roman" w:hAnsi="Times New Roman"/>
-          <w:i/>
-          <w:color w:val="943634" w:themeColor="accent2" w:themeShade="BF"/>
+          <w:b w:val="0"/>
+          <w:color w:val="000000" w:themeColor="text1"/>
           <w:sz w:val="24"/>
         </w:rPr>
       </w:pPr>
@@ -1293,11 +1361,11 @@
       <w:r>
         <w:rPr>
           <w:rFonts w:ascii="Times New Roman" w:hAnsi="Times New Roman"/>
-          <w:i/>
-          <w:color w:val="943634" w:themeColor="accent2" w:themeShade="BF"/>
-          <w:sz w:val="24"/>
-        </w:rPr>
-        <w:t>Use case: &lt;use case goal&gt;</w:t>
+          <w:b w:val="0"/>
+          <w:color w:val="000000" w:themeColor="text1"/>
+          <w:sz w:val="24"/>
+        </w:rPr>
+        <w:t xml:space="preserve">Use case: Insert a new account </w:t>
       </w:r>
     </w:p>
     <w:p>
@@ -1306,19 +1374,19 @@
         <w:jc w:val="both"/>
         <w:rPr>
           <w:rFonts w:ascii="Times New Roman" w:hAnsi="Times New Roman"/>
-          <w:i/>
-          <w:color w:val="943634" w:themeColor="accent2" w:themeShade="BF"/>
-          <w:sz w:val="24"/>
-        </w:rPr>
-      </w:pPr>
-      <w:r>
-        <w:rPr>
-          <w:rFonts w:ascii="Times New Roman" w:hAnsi="Times New Roman"/>
-          <w:i/>
-          <w:color w:val="943634" w:themeColor="accent2" w:themeShade="BF"/>
-          <w:sz w:val="24"/>
-        </w:rPr>
-        <w:t>Level: &lt;one of: summary level, user-goal level, sub-function&gt;</w:t>
+          <w:b w:val="0"/>
+          <w:color w:val="000000" w:themeColor="text1"/>
+          <w:sz w:val="24"/>
+        </w:rPr>
+      </w:pPr>
+      <w:r>
+        <w:rPr>
+          <w:rFonts w:ascii="Times New Roman" w:hAnsi="Times New Roman"/>
+          <w:b w:val="0"/>
+          <w:color w:val="000000" w:themeColor="text1"/>
+          <w:sz w:val="24"/>
+        </w:rPr>
+        <w:t>Level: user-goal level</w:t>
       </w:r>
     </w:p>
     <w:p>
@@ -1327,19 +1395,28 @@
         <w:jc w:val="both"/>
         <w:rPr>
           <w:rFonts w:ascii="Times New Roman" w:hAnsi="Times New Roman"/>
-          <w:i/>
-          <w:color w:val="943634" w:themeColor="accent2" w:themeShade="BF"/>
-          <w:sz w:val="24"/>
-        </w:rPr>
-      </w:pPr>
-      <w:r>
-        <w:rPr>
-          <w:rFonts w:ascii="Times New Roman" w:hAnsi="Times New Roman"/>
-          <w:i/>
-          <w:color w:val="943634" w:themeColor="accent2" w:themeShade="BF"/>
-          <w:sz w:val="24"/>
-        </w:rPr>
-        <w:t>Primary actor: &lt;a role name for the actor who initiates the use case&gt;</w:t>
+          <w:b w:val="0"/>
+          <w:color w:val="000000" w:themeColor="text1"/>
+          <w:sz w:val="24"/>
+        </w:rPr>
+      </w:pPr>
+      <w:r>
+        <w:rPr>
+          <w:rFonts w:ascii="Times New Roman" w:hAnsi="Times New Roman"/>
+          <w:b w:val="0"/>
+          <w:color w:val="000000" w:themeColor="text1"/>
+          <w:sz w:val="24"/>
+        </w:rPr>
+        <w:t>Primary actor:</w:t>
+      </w:r>
+      <w:r>
+        <w:rPr>
+          <w:rFonts w:ascii="Times New Roman" w:hAnsi="Times New Roman"/>
+          <w:b w:val="0"/>
+          <w:color w:val="000000" w:themeColor="text1"/>
+          <w:sz w:val="24"/>
+        </w:rPr>
+        <w:t xml:space="preserve"> regular employee</w:t>
       </w:r>
     </w:p>
     <w:p>
@@ -1348,40 +1425,28 @@
         <w:jc w:val="both"/>
         <w:rPr>
           <w:rFonts w:ascii="Times New Roman" w:hAnsi="Times New Roman"/>
-          <w:i/>
-          <w:color w:val="943634" w:themeColor="accent2" w:themeShade="BF"/>
-          <w:sz w:val="24"/>
-        </w:rPr>
-      </w:pPr>
-      <w:r>
-        <w:rPr>
-          <w:rFonts w:ascii="Times New Roman" w:hAnsi="Times New Roman"/>
-          <w:i/>
-          <w:color w:val="943634" w:themeColor="accent2" w:themeShade="BF"/>
-          <w:sz w:val="24"/>
-        </w:rPr>
-        <w:t>Main success scenario: &lt;the steps of the main success scenario from trigger to goal delivery&gt;</w:t>
-      </w:r>
-    </w:p>
-    <w:p>
-      <w:pPr>
-        <w:pStyle w:val="Title"/>
-        <w:jc w:val="both"/>
-        <w:rPr>
-          <w:rFonts w:ascii="Times New Roman" w:hAnsi="Times New Roman"/>
-          <w:i/>
-          <w:color w:val="943634" w:themeColor="accent2" w:themeShade="BF"/>
-          <w:sz w:val="24"/>
-        </w:rPr>
-      </w:pPr>
-      <w:r>
-        <w:rPr>
-          <w:rFonts w:ascii="Times New Roman" w:hAnsi="Times New Roman"/>
-          <w:i/>
-          <w:color w:val="943634" w:themeColor="accent2" w:themeShade="BF"/>
-          <w:sz w:val="24"/>
-        </w:rPr>
-        <w:t>Extensions: &lt;alternate scenarios of success or failure&gt;</w:t>
+          <w:b w:val="0"/>
+          <w:color w:val="000000" w:themeColor="text1"/>
+          <w:sz w:val="24"/>
+        </w:rPr>
+      </w:pPr>
+      <w:r>
+        <w:rPr>
+          <w:rFonts w:ascii="Times New Roman" w:hAnsi="Times New Roman"/>
+          <w:b w:val="0"/>
+          <w:color w:val="000000" w:themeColor="text1"/>
+          <w:sz w:val="24"/>
+        </w:rPr>
+        <w:t xml:space="preserve">Main success scenario: </w:t>
+      </w:r>
+      <w:r>
+        <w:rPr>
+          <w:rFonts w:ascii="Times New Roman" w:hAnsi="Times New Roman"/>
+          <w:b w:val="0"/>
+          <w:color w:val="000000" w:themeColor="text1"/>
+          <w:sz w:val="24"/>
+        </w:rPr>
+        <w:t>The user is successfully added in database.</w:t>
       </w:r>
     </w:p>
     <w:p>
@@ -1396,56 +1461,565 @@
           <w:sz w:val="24"/>
         </w:rPr>
       </w:pPr>
-      <w:r>
-        <w:rPr>
-          <w:rFonts w:ascii="Times New Roman" w:hAnsi="Times New Roman"/>
-          <w:b w:val="0"/>
+    </w:p>
+    <w:p/>
+    <w:p/>
+    <w:p/>
+    <w:p/>
+    <w:p/>
+    <w:p/>
+    <w:p/>
+    <w:p/>
+    <w:p/>
+    <w:p/>
+    <w:p/>
+    <w:p/>
+    <w:p>
+      <w:pPr>
+        <w:rPr>
+          <w:sz w:val="24"/>
+          <w:szCs w:val="24"/>
+        </w:rPr>
+      </w:pPr>
+      <w:r>
+        <w:rPr>
+          <w:sz w:val="24"/>
+          <w:szCs w:val="24"/>
+        </w:rPr>
+        <w:t xml:space="preserve"> Use case for Employee</w:t>
+      </w:r>
+    </w:p>
+    <w:p>
+      <w:r>
+        <w:rPr>
+          <w:noProof/>
+          <w:lang w:val="ro-RO" w:eastAsia="ro-RO"/>
+        </w:rPr>
+        <w:drawing>
+          <wp:inline distT="0" distB="0" distL="0" distR="0">
+            <wp:extent cx="3909212" cy="1909267"/>
+            <wp:effectExtent l="19050" t="0" r="0" b="0"/>
+            <wp:docPr id="2" name="Picture 1" descr="assig1employee.PNG"/>
+            <wp:cNvGraphicFramePr>
+              <a:graphicFrameLocks xmlns:a="http://schemas.openxmlformats.org/drawingml/2006/main" noChangeAspect="1"/>
+            </wp:cNvGraphicFramePr>
+            <a:graphic xmlns:a="http://schemas.openxmlformats.org/drawingml/2006/main">
+              <a:graphicData uri="http://schemas.openxmlformats.org/drawingml/2006/picture">
+                <pic:pic xmlns:pic="http://schemas.openxmlformats.org/drawingml/2006/picture">
+                  <pic:nvPicPr>
+                    <pic:cNvPr id="0" name="assig1employee.PNG"/>
+                    <pic:cNvPicPr/>
+                  </pic:nvPicPr>
+                  <pic:blipFill>
+                    <a:blip r:embed="rId9"/>
+                    <a:stretch>
+                      <a:fillRect/>
+                    </a:stretch>
+                  </pic:blipFill>
+                  <pic:spPr>
+                    <a:xfrm>
+                      <a:off x="0" y="0"/>
+                      <a:ext cx="3911919" cy="1910589"/>
+                    </a:xfrm>
+                    <a:prstGeom prst="rect">
+                      <a:avLst/>
+                    </a:prstGeom>
+                  </pic:spPr>
+                </pic:pic>
+              </a:graphicData>
+            </a:graphic>
+          </wp:inline>
+        </w:drawing>
+      </w:r>
+    </w:p>
+    <w:p/>
+    <w:p>
+      <w:pPr>
+        <w:rPr>
+          <w:sz w:val="24"/>
+          <w:szCs w:val="24"/>
+        </w:rPr>
+      </w:pPr>
+      <w:r>
+        <w:rPr>
+          <w:sz w:val="24"/>
+          <w:szCs w:val="24"/>
+        </w:rPr>
+        <w:t>Use case for Admin</w:t>
+      </w:r>
+    </w:p>
+    <w:p>
+      <w:pPr>
+        <w:rPr>
+          <w:sz w:val="24"/>
+          <w:szCs w:val="24"/>
+        </w:rPr>
+      </w:pPr>
+    </w:p>
+    <w:p>
+      <w:pPr>
+        <w:pStyle w:val="Title"/>
+        <w:jc w:val="both"/>
+        <w:rPr>
+          <w:rFonts w:ascii="Times New Roman" w:hAnsi="Times New Roman"/>
+        </w:rPr>
+      </w:pPr>
+      <w:r>
+        <w:rPr>
+          <w:rFonts w:ascii="Times New Roman" w:hAnsi="Times New Roman"/>
+          <w:noProof/>
+          <w:lang w:val="ro-RO" w:eastAsia="ro-RO"/>
+        </w:rPr>
+        <w:drawing>
+          <wp:inline distT="0" distB="0" distL="0" distR="0">
+            <wp:extent cx="3722176" cy="1741018"/>
+            <wp:effectExtent l="19050" t="0" r="0" b="0"/>
+            <wp:docPr id="3" name="Picture 2" descr="assig1admin.PNG"/>
+            <wp:cNvGraphicFramePr>
+              <a:graphicFrameLocks xmlns:a="http://schemas.openxmlformats.org/drawingml/2006/main" noChangeAspect="1"/>
+            </wp:cNvGraphicFramePr>
+            <a:graphic xmlns:a="http://schemas.openxmlformats.org/drawingml/2006/main">
+              <a:graphicData uri="http://schemas.openxmlformats.org/drawingml/2006/picture">
+                <pic:pic xmlns:pic="http://schemas.openxmlformats.org/drawingml/2006/picture">
+                  <pic:nvPicPr>
+                    <pic:cNvPr id="0" name="assig1admin.PNG"/>
+                    <pic:cNvPicPr/>
+                  </pic:nvPicPr>
+                  <pic:blipFill>
+                    <a:blip r:embed="rId10"/>
+                    <a:stretch>
+                      <a:fillRect/>
+                    </a:stretch>
+                  </pic:blipFill>
+                  <pic:spPr>
+                    <a:xfrm>
+                      <a:off x="0" y="0"/>
+                      <a:ext cx="3723723" cy="1741741"/>
+                    </a:xfrm>
+                    <a:prstGeom prst="rect">
+                      <a:avLst/>
+                    </a:prstGeom>
+                  </pic:spPr>
+                </pic:pic>
+              </a:graphicData>
+            </a:graphic>
+          </wp:inline>
+        </w:drawing>
+      </w:r>
+    </w:p>
+    <w:p>
+      <w:pPr>
+        <w:pStyle w:val="Title"/>
+        <w:jc w:val="both"/>
+        <w:rPr>
+          <w:rFonts w:ascii="Times New Roman" w:hAnsi="Times New Roman"/>
+        </w:rPr>
+      </w:pPr>
+    </w:p>
+    <w:p>
+      <w:pPr>
+        <w:pStyle w:val="Title"/>
+        <w:jc w:val="both"/>
+        <w:rPr>
+          <w:rFonts w:ascii="Times New Roman" w:hAnsi="Times New Roman"/>
+        </w:rPr>
+      </w:pPr>
+    </w:p>
+    <w:p>
+      <w:pPr>
+        <w:pStyle w:val="Title"/>
+        <w:jc w:val="both"/>
+        <w:rPr>
+          <w:rFonts w:ascii="Times New Roman" w:hAnsi="Times New Roman"/>
+        </w:rPr>
+      </w:pPr>
+      <w:r>
+        <w:rPr>
+          <w:rFonts w:ascii="Times New Roman" w:hAnsi="Times New Roman"/>
+        </w:rPr>
+        <w:t>3</w:t>
+      </w:r>
+      <w:r>
+        <w:rPr>
+          <w:rFonts w:ascii="Times New Roman" w:hAnsi="Times New Roman"/>
+        </w:rPr>
+        <w:t xml:space="preserve">. </w:t>
+      </w:r>
+      <w:r>
+        <w:rPr>
+          <w:rFonts w:ascii="Times New Roman" w:hAnsi="Times New Roman"/>
+        </w:rPr>
+        <w:t>System</w:t>
+      </w:r>
+      <w:r>
+        <w:rPr>
+          <w:rFonts w:ascii="Times New Roman" w:hAnsi="Times New Roman"/>
+        </w:rPr>
+        <w:t xml:space="preserve"> </w:t>
+      </w:r>
+      <w:r>
+        <w:rPr>
+          <w:rFonts w:ascii="Times New Roman" w:hAnsi="Times New Roman"/>
+        </w:rPr>
+        <w:t>Architectural Design</w:t>
+      </w:r>
+      <w:bookmarkEnd w:id="33"/>
+    </w:p>
+    <w:p>
+      <w:pPr>
+        <w:spacing w:line="240" w:lineRule="auto"/>
+        <w:jc w:val="both"/>
+        <w:rPr>
           <w:i/>
           <w:color w:val="943634" w:themeColor="accent2" w:themeShade="BF"/>
           <w:sz w:val="24"/>
         </w:rPr>
-        <w:t>]</w:t>
-      </w:r>
-    </w:p>
-    <w:p>
-      <w:pPr>
-        <w:pStyle w:val="Title"/>
-        <w:jc w:val="both"/>
-        <w:rPr>
-          <w:rFonts w:ascii="Times New Roman" w:hAnsi="Times New Roman"/>
-        </w:rPr>
-      </w:pPr>
-      <w:r>
-        <w:rPr>
-          <w:rFonts w:ascii="Times New Roman" w:hAnsi="Times New Roman"/>
+      </w:pPr>
+    </w:p>
+    <w:p>
+      <w:pPr>
+        <w:spacing w:line="240" w:lineRule="auto"/>
+        <w:jc w:val="both"/>
+        <w:rPr>
+          <w:b/>
+        </w:rPr>
+      </w:pPr>
+      <w:r>
+        <w:rPr>
+          <w:b/>
+          <w:sz w:val="28"/>
         </w:rPr>
         <w:t>3</w:t>
       </w:r>
       <w:r>
         <w:rPr>
-          <w:rFonts w:ascii="Times New Roman" w:hAnsi="Times New Roman"/>
-        </w:rPr>
-        <w:t xml:space="preserve">. </w:t>
-      </w:r>
-      <w:r>
-        <w:rPr>
-          <w:rFonts w:ascii="Times New Roman" w:hAnsi="Times New Roman"/>
-        </w:rPr>
-        <w:t>System</w:t>
-      </w:r>
-      <w:r>
-        <w:rPr>
-          <w:rFonts w:ascii="Times New Roman" w:hAnsi="Times New Roman"/>
+          <w:b/>
+          <w:sz w:val="28"/>
+        </w:rPr>
+        <w:t xml:space="preserve">.1 </w:t>
+      </w:r>
+      <w:r>
+        <w:rPr>
+          <w:b/>
+          <w:sz w:val="28"/>
+        </w:rPr>
+        <w:t>Architectural</w:t>
+      </w:r>
+      <w:r>
+        <w:rPr>
+          <w:b/>
+          <w:sz w:val="28"/>
+        </w:rPr>
+        <w:t xml:space="preserve"> Pattern Description</w:t>
+      </w:r>
+    </w:p>
+    <w:p>
+      <w:pPr>
+        <w:spacing w:line="240" w:lineRule="auto"/>
+        <w:jc w:val="both"/>
+        <w:rPr>
+          <w:color w:val="000000" w:themeColor="text1"/>
+          <w:sz w:val="24"/>
+        </w:rPr>
+      </w:pPr>
+    </w:p>
+    <w:p>
+      <w:pPr>
+        <w:spacing w:line="240" w:lineRule="auto"/>
+        <w:jc w:val="both"/>
+        <w:rPr>
+          <w:color w:val="000000" w:themeColor="text1"/>
+          <w:sz w:val="24"/>
+        </w:rPr>
+      </w:pPr>
+      <w:r>
+        <w:rPr>
+          <w:color w:val="000000" w:themeColor="text1"/>
+          <w:sz w:val="24"/>
+        </w:rPr>
+        <w:t>I used a Layered Architectural Pattern</w:t>
+      </w:r>
+      <w:r>
+        <w:rPr>
+          <w:color w:val="000000" w:themeColor="text1"/>
+          <w:sz w:val="24"/>
+        </w:rPr>
+        <w:t xml:space="preserve"> with 4</w:t>
+      </w:r>
+      <w:r>
+        <w:rPr>
+          <w:color w:val="000000" w:themeColor="text1"/>
+          <w:sz w:val="24"/>
+        </w:rPr>
+        <w:t xml:space="preserve"> main layers :</w:t>
+      </w:r>
+    </w:p>
+    <w:p>
+      <w:pPr>
+        <w:spacing w:line="240" w:lineRule="auto"/>
+        <w:jc w:val="both"/>
+        <w:rPr>
+          <w:color w:val="000000" w:themeColor="text1"/>
+          <w:sz w:val="24"/>
+        </w:rPr>
+      </w:pPr>
+      <w:r>
+        <w:rPr>
+          <w:color w:val="000000" w:themeColor="text1"/>
+          <w:sz w:val="24"/>
+        </w:rPr>
+        <w:t>-</w:t>
+      </w:r>
+      <w:r>
+        <w:rPr>
+          <w:color w:val="000000" w:themeColor="text1"/>
+          <w:sz w:val="24"/>
+        </w:rPr>
+        <w:t>presentation</w:t>
+      </w:r>
+      <w:r>
+        <w:rPr>
+          <w:color w:val="000000" w:themeColor="text1"/>
+          <w:sz w:val="24"/>
+        </w:rPr>
+        <w:t>: responsible</w:t>
+      </w:r>
+      <w:r>
+        <w:rPr>
+          <w:color w:val="000000" w:themeColor="text1"/>
+          <w:sz w:val="24"/>
+        </w:rPr>
+        <w:t xml:space="preserve"> for user interfaces</w:t>
+      </w:r>
+    </w:p>
+    <w:p>
+      <w:pPr>
+        <w:spacing w:line="240" w:lineRule="auto"/>
+        <w:jc w:val="both"/>
+        <w:rPr>
+          <w:color w:val="000000" w:themeColor="text1"/>
+          <w:sz w:val="24"/>
+        </w:rPr>
+      </w:pPr>
+      <w:r>
+        <w:rPr>
+          <w:color w:val="000000" w:themeColor="text1"/>
+          <w:sz w:val="24"/>
+        </w:rPr>
+        <w:t>-</w:t>
+      </w:r>
+      <w:r>
+        <w:rPr>
+          <w:color w:val="000000" w:themeColor="text1"/>
+          <w:sz w:val="24"/>
+        </w:rPr>
+        <w:t>dataaccess</w:t>
+      </w:r>
+      <w:r>
+        <w:rPr>
+          <w:color w:val="000000" w:themeColor="text1"/>
+          <w:sz w:val="24"/>
+        </w:rPr>
+        <w:t xml:space="preserve">: responsible for </w:t>
+      </w:r>
+      <w:r>
+        <w:rPr>
+          <w:color w:val="000000" w:themeColor="text1"/>
+          <w:sz w:val="24"/>
+        </w:rPr>
+        <w:t>accessing the database</w:t>
+      </w:r>
+    </w:p>
+    <w:p>
+      <w:pPr>
+        <w:spacing w:line="240" w:lineRule="auto"/>
+        <w:jc w:val="both"/>
+        <w:rPr>
+          <w:color w:val="000000" w:themeColor="text1"/>
+          <w:sz w:val="24"/>
+        </w:rPr>
+      </w:pPr>
+      <w:r>
+        <w:rPr>
+          <w:color w:val="000000" w:themeColor="text1"/>
+          <w:sz w:val="24"/>
+        </w:rPr>
+        <w:t>-</w:t>
+      </w:r>
+      <w:r>
+        <w:rPr>
+          <w:color w:val="000000" w:themeColor="text1"/>
+          <w:sz w:val="24"/>
+        </w:rPr>
+        <w:t>business: responsible for the logic of application</w:t>
+      </w:r>
+    </w:p>
+    <w:p>
+      <w:pPr>
+        <w:spacing w:line="240" w:lineRule="auto"/>
+        <w:jc w:val="both"/>
+        <w:rPr>
+          <w:color w:val="000000" w:themeColor="text1"/>
+          <w:sz w:val="24"/>
+        </w:rPr>
+      </w:pPr>
+      <w:r>
+        <w:rPr>
+          <w:color w:val="000000" w:themeColor="text1"/>
+          <w:sz w:val="24"/>
+        </w:rPr>
+        <w:t>-util: responsible for access the</w:t>
+      </w:r>
+      <w:r>
+        <w:rPr>
+          <w:color w:val="000000" w:themeColor="text1"/>
+          <w:sz w:val="24"/>
+        </w:rPr>
+        <w:t xml:space="preserve"> database</w:t>
+      </w:r>
+    </w:p>
+    <w:p>
+      <w:pPr>
+        <w:spacing w:line="240" w:lineRule="auto"/>
+        <w:jc w:val="both"/>
+        <w:rPr>
+          <w:color w:val="000000" w:themeColor="text1"/>
+          <w:sz w:val="24"/>
+        </w:rPr>
+      </w:pPr>
+    </w:p>
+    <w:p>
+      <w:pPr>
+        <w:spacing w:line="240" w:lineRule="auto"/>
+        <w:jc w:val="both"/>
+        <w:rPr>
+          <w:color w:val="000000" w:themeColor="text1"/>
+          <w:sz w:val="24"/>
+        </w:rPr>
+      </w:pPr>
+      <w:r>
+        <w:rPr>
+          <w:color w:val="000000" w:themeColor="text1"/>
+          <w:sz w:val="24"/>
+        </w:rPr>
+        <w:t>In my case dataaccess layer have another 2 packages : model (in which I use a class for each table from the database ) and dao ( in which I put the operations with database).</w:t>
+      </w:r>
+    </w:p>
+    <w:p>
+      <w:pPr>
+        <w:tabs>
+          <w:tab w:val="center" w:pos="4680"/>
+        </w:tabs>
+        <w:spacing w:line="240" w:lineRule="auto"/>
+        <w:jc w:val="both"/>
+        <w:rPr>
+          <w:color w:val="000000" w:themeColor="text1"/>
+          <w:sz w:val="24"/>
+        </w:rPr>
+      </w:pPr>
+      <w:r>
+        <w:rPr>
+          <w:color w:val="000000" w:themeColor="text1"/>
+          <w:sz w:val="24"/>
+        </w:rPr>
+        <w:t>In the same way, the business layer  is formed by : logic package in which I call the method</w:t>
+      </w:r>
+      <w:r>
+        <w:rPr>
+          <w:color w:val="000000" w:themeColor="text1"/>
+          <w:sz w:val="24"/>
+        </w:rPr>
+        <w:t>s from dao and controller package</w:t>
+      </w:r>
+      <w:r>
+        <w:rPr>
+          <w:color w:val="000000" w:themeColor="text1"/>
+          <w:sz w:val="24"/>
+        </w:rPr>
+        <w:t xml:space="preserve"> which make the connection between model and user interface. </w:t>
+      </w:r>
+    </w:p>
+    <w:p>
+      <w:pPr>
+        <w:spacing w:line="240" w:lineRule="auto"/>
+        <w:jc w:val="both"/>
+        <w:rPr>
+          <w:b/>
+          <w:sz w:val="28"/>
+        </w:rPr>
+      </w:pPr>
+    </w:p>
+    <w:p>
+      <w:pPr>
+        <w:spacing w:line="240" w:lineRule="auto"/>
+        <w:jc w:val="both"/>
+        <w:rPr>
+          <w:b/>
+          <w:sz w:val="28"/>
+        </w:rPr>
+      </w:pPr>
+    </w:p>
+    <w:p>
+      <w:pPr>
+        <w:spacing w:line="240" w:lineRule="auto"/>
+        <w:jc w:val="both"/>
+        <w:rPr>
+          <w:b/>
+        </w:rPr>
+      </w:pPr>
+      <w:r>
+        <w:rPr>
+          <w:b/>
+          <w:sz w:val="28"/>
+        </w:rPr>
+        <w:lastRenderedPageBreak/>
+        <w:t>3</w:t>
+      </w:r>
+      <w:r>
+        <w:rPr>
+          <w:b/>
+          <w:sz w:val="28"/>
+        </w:rPr>
+        <w:t>.</w:t>
+      </w:r>
+      <w:r>
+        <w:rPr>
+          <w:b/>
+          <w:sz w:val="28"/>
+        </w:rPr>
+        <w:t>2</w:t>
+      </w:r>
+      <w:r>
+        <w:rPr>
+          <w:b/>
+          <w:sz w:val="28"/>
         </w:rPr>
         <w:t xml:space="preserve"> </w:t>
       </w:r>
       <w:r>
         <w:rPr>
-          <w:rFonts w:ascii="Times New Roman" w:hAnsi="Times New Roman"/>
-        </w:rPr>
-        <w:t>Architectural Design</w:t>
-      </w:r>
-      <w:bookmarkEnd w:id="33"/>
+          <w:b/>
+          <w:sz w:val="28"/>
+        </w:rPr>
+        <w:t>Diagrams</w:t>
+      </w:r>
+    </w:p>
+    <w:p>
+      <w:pPr>
+        <w:spacing w:line="240" w:lineRule="auto"/>
+        <w:jc w:val="both"/>
+        <w:rPr>
+          <w:color w:val="000000" w:themeColor="text1"/>
+          <w:sz w:val="24"/>
+        </w:rPr>
+      </w:pPr>
+      <w:r>
+        <w:rPr>
+          <w:color w:val="000000" w:themeColor="text1"/>
+          <w:sz w:val="24"/>
+        </w:rPr>
+        <w:t xml:space="preserve">Package diagram : </w:t>
+      </w:r>
     </w:p>
     <w:p>
       <w:pPr>
@@ -1462,37 +2036,389 @@
       <w:pPr>
         <w:spacing w:line="240" w:lineRule="auto"/>
         <w:jc w:val="both"/>
-        <w:rPr>
-          <w:b/>
-        </w:rPr>
-      </w:pPr>
-      <w:r>
+      </w:pPr>
+      <w:r>
+        <w:rPr>
+          <w:noProof/>
+          <w:lang w:val="ro-RO" w:eastAsia="ro-RO"/>
+        </w:rPr>
+        <w:drawing>
+          <wp:inline distT="0" distB="0" distL="0" distR="0">
+            <wp:extent cx="5943600" cy="1357630"/>
+            <wp:effectExtent l="19050" t="0" r="0" b="0"/>
+            <wp:docPr id="1" name="Picture 0" descr="assig1.package.PNG"/>
+            <wp:cNvGraphicFramePr>
+              <a:graphicFrameLocks xmlns:a="http://schemas.openxmlformats.org/drawingml/2006/main" noChangeAspect="1"/>
+            </wp:cNvGraphicFramePr>
+            <a:graphic xmlns:a="http://schemas.openxmlformats.org/drawingml/2006/main">
+              <a:graphicData uri="http://schemas.openxmlformats.org/drawingml/2006/picture">
+                <pic:pic xmlns:pic="http://schemas.openxmlformats.org/drawingml/2006/picture">
+                  <pic:nvPicPr>
+                    <pic:cNvPr id="0" name="assig1.package.PNG"/>
+                    <pic:cNvPicPr/>
+                  </pic:nvPicPr>
+                  <pic:blipFill>
+                    <a:blip r:embed="rId11"/>
+                    <a:stretch>
+                      <a:fillRect/>
+                    </a:stretch>
+                  </pic:blipFill>
+                  <pic:spPr>
+                    <a:xfrm>
+                      <a:off x="0" y="0"/>
+                      <a:ext cx="5943600" cy="1357630"/>
+                    </a:xfrm>
+                    <a:prstGeom prst="rect">
+                      <a:avLst/>
+                    </a:prstGeom>
+                  </pic:spPr>
+                </pic:pic>
+              </a:graphicData>
+            </a:graphic>
+          </wp:inline>
+        </w:drawing>
+      </w:r>
+    </w:p>
+    <w:p>
+      <w:pPr>
+        <w:pStyle w:val="Title"/>
+        <w:jc w:val="both"/>
+        <w:rPr>
+          <w:rFonts w:ascii="Times New Roman" w:hAnsi="Times New Roman"/>
+        </w:rPr>
+      </w:pPr>
+      <w:bookmarkStart w:id="34" w:name="_Toc254785392"/>
+    </w:p>
+    <w:p>
+      <w:pPr>
+        <w:pStyle w:val="Title"/>
+        <w:jc w:val="both"/>
+        <w:rPr>
+          <w:rFonts w:ascii="Times New Roman" w:hAnsi="Times New Roman"/>
+        </w:rPr>
+      </w:pPr>
+      <w:r>
+        <w:rPr>
+          <w:rFonts w:ascii="Times New Roman" w:hAnsi="Times New Roman"/>
+        </w:rPr>
+        <w:t>4</w:t>
+      </w:r>
+      <w:r>
+        <w:rPr>
+          <w:rFonts w:ascii="Times New Roman" w:hAnsi="Times New Roman"/>
+        </w:rPr>
+        <w:t xml:space="preserve">. UML </w:t>
+      </w:r>
+      <w:r>
+        <w:rPr>
+          <w:rFonts w:ascii="Times New Roman" w:hAnsi="Times New Roman"/>
+        </w:rPr>
+        <w:t>Sequence</w:t>
+      </w:r>
+      <w:r>
+        <w:rPr>
+          <w:rFonts w:ascii="Times New Roman" w:hAnsi="Times New Roman"/>
+        </w:rPr>
+        <w:t xml:space="preserve"> Diagrams</w:t>
+      </w:r>
+      <w:bookmarkEnd w:id="34"/>
+    </w:p>
+    <w:p>
+      <w:pPr>
+        <w:spacing w:line="240" w:lineRule="auto"/>
+        <w:jc w:val="both"/>
+        <w:rPr>
+          <w:color w:val="000000" w:themeColor="text1"/>
+          <w:sz w:val="24"/>
+        </w:rPr>
+      </w:pPr>
+      <w:r>
+        <w:rPr>
+          <w:color w:val="000000" w:themeColor="text1"/>
+          <w:sz w:val="24"/>
+        </w:rPr>
+        <w:t>Sequence Diagram for adding a new User by Administrator</w:t>
+      </w:r>
+    </w:p>
+    <w:p>
+      <w:pPr>
+        <w:spacing w:line="240" w:lineRule="auto"/>
+        <w:jc w:val="both"/>
+        <w:rPr>
+          <w:color w:val="000000" w:themeColor="text1"/>
+          <w:sz w:val="24"/>
+        </w:rPr>
+      </w:pPr>
+    </w:p>
+    <w:p>
+      <w:pPr>
+        <w:pStyle w:val="Title"/>
+        <w:jc w:val="both"/>
+        <w:rPr>
+          <w:rFonts w:ascii="Times New Roman" w:hAnsi="Times New Roman"/>
+        </w:rPr>
+      </w:pPr>
+      <w:r>
+        <w:rPr>
+          <w:rFonts w:ascii="Times New Roman" w:hAnsi="Times New Roman"/>
+          <w:noProof/>
+          <w:lang w:val="ro-RO" w:eastAsia="ro-RO"/>
+        </w:rPr>
+        <w:drawing>
+          <wp:inline distT="0" distB="0" distL="0" distR="0">
+            <wp:extent cx="5943600" cy="1733550"/>
+            <wp:effectExtent l="19050" t="0" r="0" b="0"/>
+            <wp:docPr id="4" name="Picture 3" descr="assig1seq.PNG"/>
+            <wp:cNvGraphicFramePr>
+              <a:graphicFrameLocks xmlns:a="http://schemas.openxmlformats.org/drawingml/2006/main" noChangeAspect="1"/>
+            </wp:cNvGraphicFramePr>
+            <a:graphic xmlns:a="http://schemas.openxmlformats.org/drawingml/2006/main">
+              <a:graphicData uri="http://schemas.openxmlformats.org/drawingml/2006/picture">
+                <pic:pic xmlns:pic="http://schemas.openxmlformats.org/drawingml/2006/picture">
+                  <pic:nvPicPr>
+                    <pic:cNvPr id="0" name="assig1seq.PNG"/>
+                    <pic:cNvPicPr/>
+                  </pic:nvPicPr>
+                  <pic:blipFill>
+                    <a:blip r:embed="rId12"/>
+                    <a:stretch>
+                      <a:fillRect/>
+                    </a:stretch>
+                  </pic:blipFill>
+                  <pic:spPr>
+                    <a:xfrm>
+                      <a:off x="0" y="0"/>
+                      <a:ext cx="5943600" cy="1733550"/>
+                    </a:xfrm>
+                    <a:prstGeom prst="rect">
+                      <a:avLst/>
+                    </a:prstGeom>
+                  </pic:spPr>
+                </pic:pic>
+              </a:graphicData>
+            </a:graphic>
+          </wp:inline>
+        </w:drawing>
+      </w:r>
+    </w:p>
+    <w:p>
+      <w:pPr>
+        <w:pStyle w:val="Title"/>
+        <w:jc w:val="both"/>
+        <w:rPr>
+          <w:rFonts w:ascii="Times New Roman" w:hAnsi="Times New Roman"/>
+        </w:rPr>
+      </w:pPr>
+      <w:bookmarkStart w:id="35" w:name="_Toc254785393"/>
+    </w:p>
+    <w:p>
+      <w:pPr>
+        <w:pStyle w:val="Title"/>
+        <w:jc w:val="both"/>
+        <w:rPr>
+          <w:rFonts w:ascii="Times New Roman" w:hAnsi="Times New Roman"/>
+        </w:rPr>
+      </w:pPr>
+      <w:r>
+        <w:rPr>
+          <w:rFonts w:ascii="Times New Roman" w:hAnsi="Times New Roman"/>
+        </w:rPr>
+        <w:t>5</w:t>
+      </w:r>
+      <w:r>
+        <w:rPr>
+          <w:rFonts w:ascii="Times New Roman" w:hAnsi="Times New Roman"/>
+        </w:rPr>
+        <w:t xml:space="preserve">. Class </w:t>
+      </w:r>
+      <w:r>
+        <w:rPr>
+          <w:rFonts w:ascii="Times New Roman" w:hAnsi="Times New Roman"/>
+        </w:rPr>
+        <w:t>Design</w:t>
+      </w:r>
+      <w:bookmarkEnd w:id="35"/>
+    </w:p>
+    <w:p>
+      <w:pPr>
+        <w:spacing w:line="240" w:lineRule="auto"/>
+        <w:jc w:val="both"/>
         <w:rPr>
           <w:b/>
           <w:sz w:val="28"/>
         </w:rPr>
-        <w:t>3</w:t>
-      </w:r>
-      <w:r>
+      </w:pPr>
+    </w:p>
+    <w:p>
+      <w:pPr>
+        <w:spacing w:line="240" w:lineRule="auto"/>
+        <w:jc w:val="both"/>
         <w:rPr>
           <w:b/>
           <w:sz w:val="28"/>
         </w:rPr>
-        <w:t xml:space="preserve">.1 </w:t>
-      </w:r>
+      </w:pPr>
       <w:r>
         <w:rPr>
           <w:b/>
           <w:sz w:val="28"/>
         </w:rPr>
-        <w:t>Architectural</w:t>
+        <w:t>5</w:t>
       </w:r>
       <w:r>
         <w:rPr>
           <w:b/>
           <w:sz w:val="28"/>
         </w:rPr>
-        <w:t xml:space="preserve"> Pattern Description</w:t>
+        <w:t>.1 Design Patterns Description</w:t>
+      </w:r>
+    </w:p>
+    <w:p>
+      <w:pPr>
+        <w:spacing w:line="240" w:lineRule="auto"/>
+        <w:jc w:val="both"/>
+        <w:rPr>
+          <w:b/>
+        </w:rPr>
+      </w:pPr>
+    </w:p>
+    <w:p>
+      <w:pPr>
+        <w:spacing w:line="240" w:lineRule="auto"/>
+        <w:jc w:val="both"/>
+        <w:rPr>
+          <w:color w:val="000000" w:themeColor="text1"/>
+          <w:sz w:val="24"/>
+        </w:rPr>
+      </w:pPr>
+      <w:r>
+        <w:rPr>
+          <w:color w:val="000000" w:themeColor="text1"/>
+          <w:sz w:val="24"/>
+        </w:rPr>
+        <w:t>Design Patterns used in this application:</w:t>
+      </w:r>
+    </w:p>
+    <w:p>
+      <w:pPr>
+        <w:spacing w:line="240" w:lineRule="auto"/>
+        <w:jc w:val="both"/>
+        <w:rPr>
+          <w:color w:val="000000" w:themeColor="text1"/>
+          <w:sz w:val="24"/>
+        </w:rPr>
+      </w:pPr>
+      <w:r>
+        <w:rPr>
+          <w:color w:val="000000" w:themeColor="text1"/>
+          <w:sz w:val="24"/>
+        </w:rPr>
+        <w:t>-MVC in order to connect different parts of application like model, view and controller.</w:t>
+      </w:r>
+    </w:p>
+    <w:p>
+      <w:pPr>
+        <w:spacing w:line="240" w:lineRule="auto"/>
+        <w:jc w:val="both"/>
+        <w:rPr>
+          <w:color w:val="000000" w:themeColor="text1"/>
+          <w:sz w:val="24"/>
+        </w:rPr>
+      </w:pPr>
+      <w:r>
+        <w:rPr>
+          <w:color w:val="000000" w:themeColor="text1"/>
+          <w:sz w:val="24"/>
+        </w:rPr>
+        <w:t>The model represents Java objects, the view represents the way in which data can be visualize and controller control the data flow and update the view when parts of the model are changed.</w:t>
+      </w:r>
+    </w:p>
+    <w:p>
+      <w:pPr>
+        <w:spacing w:line="240" w:lineRule="auto"/>
+        <w:jc w:val="both"/>
+        <w:rPr>
+          <w:color w:val="000000" w:themeColor="text1"/>
+          <w:sz w:val="24"/>
+        </w:rPr>
+      </w:pPr>
+      <w:r>
+        <w:rPr>
+          <w:color w:val="000000" w:themeColor="text1"/>
+          <w:sz w:val="24"/>
+        </w:rPr>
+        <w:t>-Data Source Table Module in order to access every table from the database</w:t>
+      </w:r>
+    </w:p>
+    <w:p>
+      <w:pPr>
+        <w:spacing w:line="240" w:lineRule="auto"/>
+        <w:jc w:val="both"/>
+        <w:rPr>
+          <w:color w:val="000000" w:themeColor="text1"/>
+          <w:sz w:val="24"/>
+        </w:rPr>
+      </w:pPr>
+      <w:r>
+        <w:rPr>
+          <w:color w:val="000000" w:themeColor="text1"/>
+          <w:sz w:val="24"/>
+        </w:rPr>
+        <w:t>-Data Source Table Data Gateway in order to access database and make operations on it.</w:t>
+      </w:r>
+    </w:p>
+    <w:p>
+      <w:pPr>
+        <w:spacing w:line="240" w:lineRule="auto"/>
+        <w:jc w:val="both"/>
+      </w:pPr>
+    </w:p>
+    <w:p>
+      <w:pPr>
+        <w:spacing w:line="240" w:lineRule="auto"/>
+        <w:jc w:val="both"/>
+      </w:pPr>
+      <w:r>
+        <w:rPr>
+          <w:b/>
+          <w:sz w:val="28"/>
+        </w:rPr>
+        <w:t>5</w:t>
+      </w:r>
+      <w:r>
+        <w:rPr>
+          <w:b/>
+          <w:sz w:val="28"/>
+        </w:rPr>
+        <w:t>.</w:t>
+      </w:r>
+      <w:r>
+        <w:rPr>
+          <w:b/>
+          <w:sz w:val="28"/>
+        </w:rPr>
+        <w:t>2</w:t>
+      </w:r>
+      <w:r>
+        <w:rPr>
+          <w:b/>
+          <w:sz w:val="28"/>
+        </w:rPr>
+        <w:t xml:space="preserve"> </w:t>
+      </w:r>
+      <w:r>
+        <w:rPr>
+          <w:b/>
+          <w:sz w:val="28"/>
+        </w:rPr>
+        <w:t xml:space="preserve">UML </w:t>
+      </w:r>
+      <w:r>
+        <w:rPr>
+          <w:b/>
+          <w:sz w:val="28"/>
+        </w:rPr>
+        <w:t>Class Diagram</w:t>
       </w:r>
     </w:p>
     <w:p>
@@ -1511,7 +2437,7 @@
           <w:color w:val="943634" w:themeColor="accent2" w:themeShade="BF"/>
           <w:sz w:val="24"/>
         </w:rPr>
-        <w:t>[Describe</w:t>
+        <w:t>[</w:t>
       </w:r>
       <w:r>
         <w:rPr>
@@ -1519,7 +2445,7 @@
           <w:color w:val="943634" w:themeColor="accent2" w:themeShade="BF"/>
           <w:sz w:val="24"/>
         </w:rPr>
-        <w:t xml:space="preserve"> briefly</w:t>
+        <w:t>C</w:t>
       </w:r>
       <w:r>
         <w:rPr>
@@ -1527,7 +2453,7 @@
           <w:color w:val="943634" w:themeColor="accent2" w:themeShade="BF"/>
           <w:sz w:val="24"/>
         </w:rPr>
-        <w:t xml:space="preserve"> the used </w:t>
+        <w:t xml:space="preserve">reate the UML Class Diagram and </w:t>
       </w:r>
       <w:r>
         <w:rPr>
@@ -1535,7 +2461,7 @@
           <w:color w:val="943634" w:themeColor="accent2" w:themeShade="BF"/>
           <w:sz w:val="24"/>
         </w:rPr>
-        <w:t>architectural</w:t>
+        <w:t>highlight</w:t>
       </w:r>
       <w:r>
         <w:rPr>
@@ -1543,7 +2469,7 @@
           <w:color w:val="943634" w:themeColor="accent2" w:themeShade="BF"/>
           <w:sz w:val="24"/>
         </w:rPr>
-        <w:t xml:space="preserve"> pattern</w:t>
+        <w:t xml:space="preserve"> and motivate</w:t>
       </w:r>
       <w:r>
         <w:rPr>
@@ -1551,7 +2477,7 @@
           <w:color w:val="943634" w:themeColor="accent2" w:themeShade="BF"/>
           <w:sz w:val="24"/>
         </w:rPr>
-        <w:t>s.</w:t>
+        <w:t xml:space="preserve"> </w:t>
       </w:r>
       <w:r>
         <w:rPr>
@@ -1559,81 +2485,31 @@
           <w:color w:val="943634" w:themeColor="accent2" w:themeShade="BF"/>
           <w:sz w:val="24"/>
         </w:rPr>
-        <w:t>]</w:t>
-      </w:r>
-    </w:p>
-    <w:p>
-      <w:pPr>
-        <w:spacing w:line="240" w:lineRule="auto"/>
-        <w:jc w:val="both"/>
+        <w:t>how</w:t>
+      </w:r>
+      <w:r>
         <w:rPr>
           <w:i/>
           <w:color w:val="943634" w:themeColor="accent2" w:themeShade="BF"/>
           <w:sz w:val="24"/>
         </w:rPr>
-      </w:pPr>
-    </w:p>
-    <w:p>
-      <w:pPr>
-        <w:spacing w:line="240" w:lineRule="auto"/>
-        <w:jc w:val="both"/>
-        <w:rPr>
-          <w:b/>
-        </w:rPr>
-      </w:pPr>
-      <w:r>
-        <w:rPr>
-          <w:b/>
-          <w:sz w:val="28"/>
-        </w:rPr>
-        <w:t>3</w:t>
-      </w:r>
-      <w:r>
-        <w:rPr>
-          <w:b/>
-          <w:sz w:val="28"/>
-        </w:rPr>
-        <w:t>.</w:t>
-      </w:r>
-      <w:r>
-        <w:rPr>
-          <w:b/>
-          <w:sz w:val="28"/>
-        </w:rPr>
-        <w:t>2</w:t>
-      </w:r>
-      <w:r>
-        <w:rPr>
-          <w:b/>
-          <w:sz w:val="28"/>
-        </w:rPr>
-        <w:t xml:space="preserve"> </w:t>
-      </w:r>
-      <w:r>
-        <w:rPr>
-          <w:b/>
-          <w:sz w:val="28"/>
-        </w:rPr>
-        <w:t>Diagrams</w:t>
-      </w:r>
-    </w:p>
-    <w:p>
-      <w:pPr>
-        <w:spacing w:line="240" w:lineRule="auto"/>
-        <w:jc w:val="both"/>
+        <w:t xml:space="preserve"> the design pattern</w:t>
+      </w:r>
+      <w:r>
         <w:rPr>
           <w:i/>
           <w:color w:val="943634" w:themeColor="accent2" w:themeShade="BF"/>
           <w:sz w:val="24"/>
         </w:rPr>
-      </w:pPr>
+        <w:t>s</w:t>
+      </w:r>
       <w:r>
         <w:rPr>
           <w:i/>
           <w:color w:val="943634" w:themeColor="accent2" w:themeShade="BF"/>
           <w:sz w:val="24"/>
         </w:rPr>
-        <w:t>[</w:t>
+        <w:t xml:space="preserve"> are used</w:t>
       </w:r>
       <w:r>
         <w:rPr>
@@ -1641,7 +2517,7 @@
           <w:color w:val="943634" w:themeColor="accent2" w:themeShade="BF"/>
           <w:sz w:val="24"/>
         </w:rPr>
-        <w:t>C</w:t>
+        <w:t>.</w:t>
       </w:r>
       <w:r>
         <w:rPr>
@@ -1649,70 +2525,6 @@
           <w:color w:val="943634" w:themeColor="accent2" w:themeShade="BF"/>
           <w:sz w:val="24"/>
         </w:rPr>
-        <w:t>reate the system’s conceptual architecture</w:t>
-      </w:r>
-      <w:r>
-        <w:rPr>
-          <w:i/>
-          <w:color w:val="943634" w:themeColor="accent2" w:themeShade="BF"/>
-          <w:sz w:val="24"/>
-        </w:rPr>
-        <w:t>;</w:t>
-      </w:r>
-      <w:r>
-        <w:rPr>
-          <w:i/>
-          <w:color w:val="943634" w:themeColor="accent2" w:themeShade="BF"/>
-          <w:sz w:val="24"/>
-        </w:rPr>
-        <w:t xml:space="preserve"> use </w:t>
-      </w:r>
-      <w:r>
-        <w:rPr>
-          <w:i/>
-          <w:color w:val="943634" w:themeColor="accent2" w:themeShade="BF"/>
-          <w:sz w:val="24"/>
-        </w:rPr>
-        <w:t>architectural pattern</w:t>
-      </w:r>
-      <w:r>
-        <w:rPr>
-          <w:i/>
-          <w:color w:val="943634" w:themeColor="accent2" w:themeShade="BF"/>
-          <w:sz w:val="24"/>
-        </w:rPr>
-        <w:t>s</w:t>
-      </w:r>
-      <w:r>
-        <w:rPr>
-          <w:i/>
-          <w:color w:val="943634" w:themeColor="accent2" w:themeShade="BF"/>
-          <w:sz w:val="24"/>
-        </w:rPr>
-        <w:t xml:space="preserve"> and </w:t>
-      </w:r>
-      <w:r>
-        <w:rPr>
-          <w:i/>
-          <w:color w:val="943634" w:themeColor="accent2" w:themeShade="BF"/>
-          <w:sz w:val="24"/>
-        </w:rPr>
-        <w:t>describe how they are applied</w:t>
-      </w:r>
-      <w:r>
-        <w:rPr>
-          <w:i/>
-          <w:color w:val="943634" w:themeColor="accent2" w:themeShade="BF"/>
-          <w:sz w:val="24"/>
-        </w:rPr>
-        <w:t>. Create package, component and deployment diagrams</w:t>
-      </w:r>
-      <w:r>
-        <w:rPr>
-          <w:i/>
-          <w:color w:val="943634" w:themeColor="accent2" w:themeShade="BF"/>
-          <w:sz w:val="24"/>
-        </w:rPr>
         <w:t>]</w:t>
       </w:r>
     </w:p>
@@ -1730,114 +2542,199 @@
           <w:rFonts w:ascii="Times New Roman" w:hAnsi="Times New Roman"/>
         </w:rPr>
       </w:pPr>
-      <w:bookmarkStart w:id="34" w:name="_Toc254785392"/>
-      <w:r>
-        <w:rPr>
-          <w:rFonts w:ascii="Times New Roman" w:hAnsi="Times New Roman"/>
-        </w:rPr>
-        <w:t>4</w:t>
-      </w:r>
-      <w:r>
-        <w:rPr>
-          <w:rFonts w:ascii="Times New Roman" w:hAnsi="Times New Roman"/>
-        </w:rPr>
-        <w:t xml:space="preserve">. UML </w:t>
-      </w:r>
-      <w:r>
-        <w:rPr>
-          <w:rFonts w:ascii="Times New Roman" w:hAnsi="Times New Roman"/>
-        </w:rPr>
-        <w:t>Sequence</w:t>
-      </w:r>
-      <w:r>
-        <w:rPr>
-          <w:rFonts w:ascii="Times New Roman" w:hAnsi="Times New Roman"/>
-        </w:rPr>
-        <w:t xml:space="preserve"> Diagrams</w:t>
-      </w:r>
-      <w:bookmarkEnd w:id="34"/>
-    </w:p>
-    <w:p>
-      <w:pPr>
+      <w:bookmarkStart w:id="36" w:name="_Toc254785394"/>
+    </w:p>
+    <w:p>
+      <w:pPr>
+        <w:pStyle w:val="Title"/>
+        <w:jc w:val="both"/>
+        <w:rPr>
+          <w:rFonts w:ascii="Times New Roman" w:hAnsi="Times New Roman"/>
+        </w:rPr>
+      </w:pPr>
+    </w:p>
+    <w:p>
+      <w:pPr>
+        <w:pStyle w:val="Title"/>
+        <w:jc w:val="both"/>
+        <w:rPr>
+          <w:rFonts w:ascii="Times New Roman" w:hAnsi="Times New Roman"/>
+        </w:rPr>
+      </w:pPr>
+    </w:p>
+    <w:p>
+      <w:pPr>
+        <w:pStyle w:val="Title"/>
+        <w:jc w:val="both"/>
+        <w:rPr>
+          <w:rFonts w:ascii="Times New Roman" w:hAnsi="Times New Roman"/>
+        </w:rPr>
+      </w:pPr>
+      <w:r>
+        <w:rPr>
+          <w:rFonts w:ascii="Times New Roman" w:hAnsi="Times New Roman"/>
+        </w:rPr>
+        <w:lastRenderedPageBreak/>
+        <w:t>6</w:t>
+      </w:r>
+      <w:r>
+        <w:rPr>
+          <w:rFonts w:ascii="Times New Roman" w:hAnsi="Times New Roman"/>
+        </w:rPr>
+        <w:t>. Data Model</w:t>
+      </w:r>
+      <w:bookmarkEnd w:id="36"/>
+      <w:r>
+        <w:rPr>
+          <w:rFonts w:ascii="Times New Roman" w:hAnsi="Times New Roman"/>
+        </w:rPr>
+        <w:t xml:space="preserve"> </w:t>
+      </w:r>
+    </w:p>
+    <w:p>
+      <w:pPr>
+        <w:tabs>
+          <w:tab w:val="left" w:pos="2396"/>
+        </w:tabs>
         <w:spacing w:line="240" w:lineRule="auto"/>
         <w:jc w:val="both"/>
         <w:rPr>
-          <w:i/>
-          <w:color w:val="943634" w:themeColor="accent2" w:themeShade="BF"/>
-          <w:sz w:val="24"/>
-        </w:rPr>
-      </w:pPr>
-      <w:r>
-        <w:rPr>
-          <w:i/>
-          <w:color w:val="943634" w:themeColor="accent2" w:themeShade="BF"/>
-          <w:sz w:val="24"/>
-        </w:rPr>
-        <w:t>[</w:t>
-      </w:r>
-      <w:r>
-        <w:rPr>
-          <w:i/>
-          <w:color w:val="943634" w:themeColor="accent2" w:themeShade="BF"/>
-          <w:sz w:val="24"/>
-        </w:rPr>
-        <w:t>C</w:t>
-      </w:r>
-      <w:r>
-        <w:rPr>
-          <w:i/>
-          <w:color w:val="943634" w:themeColor="accent2" w:themeShade="BF"/>
-          <w:sz w:val="24"/>
-        </w:rPr>
-        <w:t xml:space="preserve">reate </w:t>
-      </w:r>
-      <w:r>
-        <w:rPr>
-          <w:i/>
-          <w:color w:val="943634" w:themeColor="accent2" w:themeShade="BF"/>
-          <w:sz w:val="24"/>
-        </w:rPr>
-        <w:t>a</w:t>
-      </w:r>
-      <w:r>
-        <w:rPr>
-          <w:i/>
-          <w:color w:val="943634" w:themeColor="accent2" w:themeShade="BF"/>
-          <w:sz w:val="24"/>
-        </w:rPr>
-        <w:t xml:space="preserve"> sequence diagram for </w:t>
-      </w:r>
-      <w:r>
-        <w:rPr>
-          <w:i/>
-          <w:color w:val="943634" w:themeColor="accent2" w:themeShade="BF"/>
-          <w:sz w:val="24"/>
-        </w:rPr>
-        <w:t>a</w:t>
-      </w:r>
-      <w:r>
-        <w:rPr>
-          <w:i/>
-          <w:color w:val="943634" w:themeColor="accent2" w:themeShade="BF"/>
-          <w:sz w:val="24"/>
-        </w:rPr>
-        <w:t xml:space="preserve"> relevant scenario</w:t>
-      </w:r>
-      <w:r>
-        <w:rPr>
-          <w:i/>
-          <w:color w:val="943634" w:themeColor="accent2" w:themeShade="BF"/>
-          <w:sz w:val="24"/>
-        </w:rPr>
-        <w:t>.</w:t>
-      </w:r>
-      <w:r>
-        <w:rPr>
-          <w:i/>
-          <w:color w:val="943634" w:themeColor="accent2" w:themeShade="BF"/>
-          <w:sz w:val="24"/>
-        </w:rPr>
-        <w:t>]</w:t>
+          <w:color w:val="000000" w:themeColor="text1"/>
+          <w:sz w:val="24"/>
+          <w:szCs w:val="24"/>
+        </w:rPr>
+      </w:pPr>
+    </w:p>
+    <w:p>
+      <w:pPr>
+        <w:tabs>
+          <w:tab w:val="left" w:pos="2396"/>
+        </w:tabs>
+        <w:spacing w:line="240" w:lineRule="auto"/>
+        <w:jc w:val="both"/>
+        <w:rPr>
+          <w:color w:val="000000" w:themeColor="text1"/>
+          <w:sz w:val="24"/>
+          <w:szCs w:val="24"/>
+        </w:rPr>
+      </w:pPr>
+      <w:r>
+        <w:rPr>
+          <w:color w:val="000000" w:themeColor="text1"/>
+          <w:sz w:val="24"/>
+          <w:szCs w:val="24"/>
+        </w:rPr>
+        <w:t>Data is represented in multiple tables:</w:t>
+      </w:r>
+    </w:p>
+    <w:p>
+      <w:pPr>
+        <w:tabs>
+          <w:tab w:val="left" w:pos="2396"/>
+        </w:tabs>
+        <w:spacing w:line="240" w:lineRule="auto"/>
+        <w:jc w:val="both"/>
+        <w:rPr>
+          <w:color w:val="000000" w:themeColor="text1"/>
+          <w:sz w:val="24"/>
+          <w:szCs w:val="24"/>
+        </w:rPr>
+      </w:pPr>
+      <w:r>
+        <w:rPr>
+          <w:color w:val="000000" w:themeColor="text1"/>
+          <w:sz w:val="24"/>
+          <w:szCs w:val="24"/>
+        </w:rPr>
+        <w:t>-client which contains: id, name, cardNo, cnp</w:t>
+      </w:r>
+    </w:p>
+    <w:p>
+      <w:pPr>
+        <w:tabs>
+          <w:tab w:val="left" w:pos="2396"/>
+        </w:tabs>
+        <w:spacing w:line="240" w:lineRule="auto"/>
+        <w:jc w:val="both"/>
+        <w:rPr>
+          <w:color w:val="000000" w:themeColor="text1"/>
+          <w:sz w:val="24"/>
+          <w:szCs w:val="24"/>
+        </w:rPr>
+      </w:pPr>
+      <w:r>
+        <w:rPr>
+          <w:color w:val="000000" w:themeColor="text1"/>
+          <w:sz w:val="24"/>
+          <w:szCs w:val="24"/>
+        </w:rPr>
+        <w:t>-account which contains: id, type, amount,creationDate,idClient</w:t>
+      </w:r>
+    </w:p>
+    <w:p>
+      <w:pPr>
+        <w:tabs>
+          <w:tab w:val="left" w:pos="2396"/>
+        </w:tabs>
+        <w:spacing w:line="240" w:lineRule="auto"/>
+        <w:jc w:val="both"/>
+        <w:rPr>
+          <w:color w:val="000000" w:themeColor="text1"/>
+          <w:sz w:val="24"/>
+          <w:szCs w:val="24"/>
+        </w:rPr>
+      </w:pPr>
+      <w:r>
+        <w:rPr>
+          <w:color w:val="000000" w:themeColor="text1"/>
+          <w:sz w:val="24"/>
+          <w:szCs w:val="24"/>
+        </w:rPr>
+        <w:t>In this table, the last column idClient is a foreign key to the column id from table client</w:t>
+      </w:r>
+    </w:p>
+    <w:p>
+      <w:pPr>
+        <w:tabs>
+          <w:tab w:val="left" w:pos="2396"/>
+        </w:tabs>
+        <w:spacing w:line="240" w:lineRule="auto"/>
+        <w:jc w:val="both"/>
+        <w:rPr>
+          <w:color w:val="000000" w:themeColor="text1"/>
+          <w:sz w:val="24"/>
+          <w:szCs w:val="24"/>
+        </w:rPr>
+      </w:pPr>
+      <w:r>
+        <w:rPr>
+          <w:color w:val="000000" w:themeColor="text1"/>
+          <w:sz w:val="24"/>
+          <w:szCs w:val="24"/>
+        </w:rPr>
+        <w:t>-employee which contains: id, username, password, role</w:t>
+      </w:r>
+    </w:p>
+    <w:p>
+      <w:pPr>
+        <w:tabs>
+          <w:tab w:val="left" w:pos="2396"/>
+        </w:tabs>
+        <w:spacing w:line="240" w:lineRule="auto"/>
+        <w:jc w:val="both"/>
+        <w:rPr>
+          <w:color w:val="000000" w:themeColor="text1"/>
+          <w:sz w:val="24"/>
+          <w:szCs w:val="24"/>
+        </w:rPr>
+      </w:pPr>
+      <w:r>
+        <w:rPr>
+          <w:color w:val="000000" w:themeColor="text1"/>
+          <w:sz w:val="24"/>
+          <w:szCs w:val="24"/>
+        </w:rPr>
+        <w:t>Column role can have integer values, and depends on them the role for every user is established.</w:t>
       </w:r>
     </w:p>
     <w:p>
@@ -1848,6 +2745,7 @@
           <w:rFonts w:ascii="Times New Roman" w:hAnsi="Times New Roman"/>
         </w:rPr>
       </w:pPr>
+      <w:bookmarkStart w:id="37" w:name="_Toc254785395"/>
     </w:p>
     <w:p>
       <w:pPr>
@@ -1857,515 +2755,160 @@
           <w:rFonts w:ascii="Times New Roman" w:hAnsi="Times New Roman"/>
         </w:rPr>
       </w:pPr>
-      <w:bookmarkStart w:id="35" w:name="_Toc254785393"/>
-      <w:r>
-        <w:rPr>
-          <w:rFonts w:ascii="Times New Roman" w:hAnsi="Times New Roman"/>
-        </w:rPr>
-        <w:t>5</w:t>
-      </w:r>
-      <w:r>
-        <w:rPr>
-          <w:rFonts w:ascii="Times New Roman" w:hAnsi="Times New Roman"/>
-        </w:rPr>
-        <w:t xml:space="preserve">. Class </w:t>
-      </w:r>
-      <w:r>
-        <w:rPr>
-          <w:rFonts w:ascii="Times New Roman" w:hAnsi="Times New Roman"/>
-        </w:rPr>
-        <w:t>Design</w:t>
-      </w:r>
-      <w:bookmarkEnd w:id="35"/>
-    </w:p>
-    <w:p>
-      <w:pPr>
-        <w:spacing w:line="240" w:lineRule="auto"/>
-        <w:jc w:val="both"/>
-        <w:rPr>
-          <w:b/>
-          <w:sz w:val="28"/>
-        </w:rPr>
-      </w:pPr>
-    </w:p>
-    <w:p>
-      <w:pPr>
-        <w:spacing w:line="240" w:lineRule="auto"/>
-        <w:jc w:val="both"/>
-        <w:rPr>
-          <w:b/>
-        </w:rPr>
-      </w:pPr>
-      <w:r>
-        <w:rPr>
-          <w:b/>
-          <w:sz w:val="28"/>
-        </w:rPr>
-        <w:t>5</w:t>
-      </w:r>
-      <w:r>
-        <w:rPr>
-          <w:b/>
-          <w:sz w:val="28"/>
-        </w:rPr>
-        <w:t>.1 Design Patterns Description</w:t>
-      </w:r>
-    </w:p>
-    <w:p>
-      <w:pPr>
-        <w:spacing w:line="240" w:lineRule="auto"/>
-        <w:jc w:val="both"/>
-        <w:rPr>
-          <w:i/>
-          <w:color w:val="943634" w:themeColor="accent2" w:themeShade="BF"/>
-          <w:sz w:val="24"/>
-        </w:rPr>
-      </w:pPr>
-      <w:r>
-        <w:rPr>
-          <w:i/>
-          <w:color w:val="943634" w:themeColor="accent2" w:themeShade="BF"/>
-          <w:sz w:val="24"/>
-        </w:rPr>
-        <w:t>[Describe</w:t>
-      </w:r>
-      <w:r>
-        <w:rPr>
-          <w:i/>
-          <w:color w:val="943634" w:themeColor="accent2" w:themeShade="BF"/>
-          <w:sz w:val="24"/>
-        </w:rPr>
-        <w:t xml:space="preserve"> briefly</w:t>
-      </w:r>
-      <w:r>
-        <w:rPr>
-          <w:i/>
-          <w:color w:val="943634" w:themeColor="accent2" w:themeShade="BF"/>
-          <w:sz w:val="24"/>
-        </w:rPr>
-        <w:t xml:space="preserve"> the used design pattern</w:t>
-      </w:r>
-      <w:r>
-        <w:rPr>
-          <w:i/>
-          <w:color w:val="943634" w:themeColor="accent2" w:themeShade="BF"/>
-          <w:sz w:val="24"/>
-        </w:rPr>
-        <w:t>s.</w:t>
-      </w:r>
-      <w:r>
-        <w:rPr>
-          <w:i/>
-          <w:color w:val="943634" w:themeColor="accent2" w:themeShade="BF"/>
-          <w:sz w:val="24"/>
-        </w:rPr>
-        <w:t>]</w:t>
-      </w:r>
-    </w:p>
-    <w:p>
-      <w:pPr>
-        <w:spacing w:line="240" w:lineRule="auto"/>
-        <w:jc w:val="both"/>
-      </w:pPr>
-    </w:p>
-    <w:p>
-      <w:pPr>
-        <w:spacing w:line="240" w:lineRule="auto"/>
-        <w:jc w:val="both"/>
-      </w:pPr>
-      <w:r>
-        <w:rPr>
-          <w:b/>
-          <w:sz w:val="28"/>
-        </w:rPr>
-        <w:t>5</w:t>
-      </w:r>
-      <w:r>
-        <w:rPr>
-          <w:b/>
-          <w:sz w:val="28"/>
-        </w:rPr>
-        <w:t>.</w:t>
-      </w:r>
-      <w:r>
-        <w:rPr>
-          <w:b/>
-          <w:sz w:val="28"/>
-        </w:rPr>
-        <w:t>2</w:t>
-      </w:r>
-      <w:r>
-        <w:rPr>
-          <w:b/>
-          <w:sz w:val="28"/>
-        </w:rPr>
+      <w:r>
+        <w:rPr>
+          <w:rFonts w:ascii="Times New Roman" w:hAnsi="Times New Roman"/>
+        </w:rPr>
+        <w:t>7</w:t>
+      </w:r>
+      <w:r>
+        <w:rPr>
+          <w:rFonts w:ascii="Times New Roman" w:hAnsi="Times New Roman"/>
+        </w:rPr>
+        <w:t>. System Testing</w:t>
+      </w:r>
+      <w:bookmarkEnd w:id="37"/>
+    </w:p>
+    <w:p/>
+    <w:p>
+      <w:pPr>
+        <w:rPr>
+          <w:sz w:val="24"/>
+          <w:szCs w:val="24"/>
+        </w:rPr>
+      </w:pPr>
+      <w:r>
+        <w:rPr>
+          <w:sz w:val="24"/>
+          <w:szCs w:val="24"/>
+        </w:rPr>
+        <w:t xml:space="preserve">All the operations which can be done in application were tested. I introduce valid data for every text field in order to complete operations. In case of success, an appropriate message is show. Also, for the login in Login View, the username and password are verified. If combination of username and password is not stored in database, the login will fail. In case of success, the type of user is tested. If the user who logged in is an employee user, an Employee View appear, and if the user is an admin, will appear </w:t>
+      </w:r>
+    </w:p>
+    <w:p>
+      <w:pPr>
+        <w:rPr>
+          <w:sz w:val="24"/>
+          <w:szCs w:val="24"/>
+        </w:rPr>
+      </w:pPr>
+    </w:p>
+    <w:p>
+      <w:pPr>
+        <w:pStyle w:val="Title"/>
+        <w:jc w:val="both"/>
+        <w:rPr>
+          <w:rFonts w:ascii="Times New Roman" w:hAnsi="Times New Roman"/>
+        </w:rPr>
+      </w:pPr>
+      <w:bookmarkStart w:id="38" w:name="_Toc254785396"/>
+      <w:r>
+        <w:rPr>
+          <w:rFonts w:ascii="Times New Roman" w:hAnsi="Times New Roman"/>
+        </w:rPr>
+        <w:t>8</w:t>
+      </w:r>
+      <w:r>
+        <w:rPr>
+          <w:rFonts w:ascii="Times New Roman" w:hAnsi="Times New Roman"/>
+        </w:rPr>
+        <w:t>. Bibliography</w:t>
+      </w:r>
+      <w:bookmarkEnd w:id="38"/>
+    </w:p>
+    <w:p>
+      <w:pPr>
+        <w:tabs>
+          <w:tab w:val="left" w:pos="916"/>
+          <w:tab w:val="left" w:pos="1832"/>
+          <w:tab w:val="left" w:pos="2748"/>
+          <w:tab w:val="left" w:pos="3664"/>
+          <w:tab w:val="left" w:pos="4580"/>
+          <w:tab w:val="left" w:pos="5496"/>
+          <w:tab w:val="left" w:pos="6412"/>
+          <w:tab w:val="left" w:pos="7328"/>
+          <w:tab w:val="left" w:pos="8244"/>
+          <w:tab w:val="left" w:pos="9160"/>
+          <w:tab w:val="left" w:pos="10076"/>
+          <w:tab w:val="left" w:pos="10992"/>
+          <w:tab w:val="left" w:pos="11908"/>
+          <w:tab w:val="left" w:pos="12824"/>
+          <w:tab w:val="left" w:pos="13740"/>
+          <w:tab w:val="left" w:pos="14656"/>
+        </w:tabs>
+      </w:pPr>
+    </w:p>
+    <w:p>
+      <w:pPr>
+        <w:tabs>
+          <w:tab w:val="left" w:pos="916"/>
+          <w:tab w:val="left" w:pos="1832"/>
+          <w:tab w:val="left" w:pos="2748"/>
+          <w:tab w:val="left" w:pos="3664"/>
+          <w:tab w:val="left" w:pos="4580"/>
+          <w:tab w:val="left" w:pos="5496"/>
+          <w:tab w:val="left" w:pos="6412"/>
+          <w:tab w:val="left" w:pos="7328"/>
+          <w:tab w:val="left" w:pos="8244"/>
+          <w:tab w:val="left" w:pos="9160"/>
+          <w:tab w:val="left" w:pos="10076"/>
+          <w:tab w:val="left" w:pos="10992"/>
+          <w:tab w:val="left" w:pos="11908"/>
+          <w:tab w:val="left" w:pos="12824"/>
+          <w:tab w:val="left" w:pos="13740"/>
+          <w:tab w:val="left" w:pos="14656"/>
+        </w:tabs>
+        <w:rPr>
+          <w:color w:val="000000" w:themeColor="text1"/>
+          <w:sz w:val="24"/>
+          <w:szCs w:val="24"/>
+        </w:rPr>
+      </w:pPr>
+      <w:r>
+        <w:t>1.</w:t>
+      </w:r>
+      <w:r>
         <w:t xml:space="preserve"> </w:t>
       </w:r>
-      <w:r>
-        <w:rPr>
-          <w:b/>
-          <w:sz w:val="28"/>
-        </w:rPr>
-        <w:t xml:space="preserve">UML </w:t>
-      </w:r>
-      <w:r>
-        <w:rPr>
-          <w:b/>
-          <w:sz w:val="28"/>
-        </w:rPr>
-        <w:t>Class Diagram</w:t>
-      </w:r>
-    </w:p>
-    <w:p>
-      <w:pPr>
-        <w:spacing w:line="240" w:lineRule="auto"/>
-        <w:jc w:val="both"/>
-        <w:rPr>
-          <w:i/>
-          <w:color w:val="943634" w:themeColor="accent2" w:themeShade="BF"/>
-          <w:sz w:val="24"/>
-        </w:rPr>
-      </w:pPr>
-      <w:r>
-        <w:rPr>
-          <w:i/>
-          <w:color w:val="943634" w:themeColor="accent2" w:themeShade="BF"/>
-          <w:sz w:val="24"/>
-        </w:rPr>
-        <w:t>[</w:t>
-      </w:r>
-      <w:r>
-        <w:rPr>
-          <w:i/>
-          <w:color w:val="943634" w:themeColor="accent2" w:themeShade="BF"/>
-          <w:sz w:val="24"/>
-        </w:rPr>
-        <w:t>C</w:t>
-      </w:r>
-      <w:r>
-        <w:rPr>
-          <w:i/>
-          <w:color w:val="943634" w:themeColor="accent2" w:themeShade="BF"/>
-          <w:sz w:val="24"/>
-        </w:rPr>
-        <w:t xml:space="preserve">reate the UML Class Diagram and </w:t>
-      </w:r>
-      <w:r>
-        <w:rPr>
-          <w:i/>
-          <w:color w:val="943634" w:themeColor="accent2" w:themeShade="BF"/>
-          <w:sz w:val="24"/>
-        </w:rPr>
-        <w:t>highlight</w:t>
-      </w:r>
-      <w:r>
-        <w:rPr>
-          <w:i/>
-          <w:color w:val="943634" w:themeColor="accent2" w:themeShade="BF"/>
-          <w:sz w:val="24"/>
-        </w:rPr>
-        <w:t xml:space="preserve"> and motivate</w:t>
-      </w:r>
-      <w:r>
-        <w:rPr>
-          <w:i/>
-          <w:color w:val="943634" w:themeColor="accent2" w:themeShade="BF"/>
-          <w:sz w:val="24"/>
-        </w:rPr>
-        <w:t xml:space="preserve"> </w:t>
-      </w:r>
-      <w:r>
-        <w:rPr>
-          <w:i/>
-          <w:color w:val="943634" w:themeColor="accent2" w:themeShade="BF"/>
-          <w:sz w:val="24"/>
-        </w:rPr>
-        <w:t>how</w:t>
-      </w:r>
-      <w:r>
-        <w:rPr>
-          <w:i/>
-          <w:color w:val="943634" w:themeColor="accent2" w:themeShade="BF"/>
-          <w:sz w:val="24"/>
-        </w:rPr>
-        <w:t xml:space="preserve"> the design pattern</w:t>
-      </w:r>
-      <w:r>
-        <w:rPr>
-          <w:i/>
-          <w:color w:val="943634" w:themeColor="accent2" w:themeShade="BF"/>
-          <w:sz w:val="24"/>
-        </w:rPr>
-        <w:t>s</w:t>
-      </w:r>
-      <w:r>
-        <w:rPr>
-          <w:i/>
-          <w:color w:val="943634" w:themeColor="accent2" w:themeShade="BF"/>
-          <w:sz w:val="24"/>
-        </w:rPr>
-        <w:t xml:space="preserve"> are used</w:t>
-      </w:r>
-      <w:r>
-        <w:rPr>
-          <w:i/>
-          <w:color w:val="943634" w:themeColor="accent2" w:themeShade="BF"/>
-          <w:sz w:val="24"/>
-        </w:rPr>
-        <w:t>.</w:t>
-      </w:r>
-      <w:r>
-        <w:rPr>
-          <w:i/>
-          <w:color w:val="943634" w:themeColor="accent2" w:themeShade="BF"/>
-          <w:sz w:val="24"/>
-        </w:rPr>
-        <w:t>]</w:t>
-      </w:r>
-    </w:p>
-    <w:p>
-      <w:pPr>
-        <w:spacing w:line="240" w:lineRule="auto"/>
-        <w:jc w:val="both"/>
-      </w:pPr>
-    </w:p>
-    <w:p>
-      <w:pPr>
-        <w:pStyle w:val="Title"/>
-        <w:jc w:val="both"/>
-        <w:rPr>
-          <w:rFonts w:ascii="Times New Roman" w:hAnsi="Times New Roman"/>
-        </w:rPr>
-      </w:pPr>
-      <w:bookmarkStart w:id="36" w:name="_Toc254785394"/>
-      <w:r>
-        <w:rPr>
-          <w:rFonts w:ascii="Times New Roman" w:hAnsi="Times New Roman"/>
-        </w:rPr>
-        <w:t>6</w:t>
-      </w:r>
-      <w:r>
-        <w:rPr>
-          <w:rFonts w:ascii="Times New Roman" w:hAnsi="Times New Roman"/>
-        </w:rPr>
-        <w:t>. Data Model</w:t>
-      </w:r>
-      <w:bookmarkEnd w:id="36"/>
-      <w:r>
-        <w:rPr>
-          <w:rFonts w:ascii="Times New Roman" w:hAnsi="Times New Roman"/>
-        </w:rPr>
-        <w:t xml:space="preserve"> </w:t>
-      </w:r>
-    </w:p>
-    <w:p>
-      <w:pPr>
-        <w:spacing w:line="240" w:lineRule="auto"/>
-        <w:jc w:val="both"/>
-        <w:rPr>
-          <w:i/>
-          <w:color w:val="943634" w:themeColor="accent2" w:themeShade="BF"/>
-          <w:sz w:val="24"/>
-        </w:rPr>
-      </w:pPr>
-      <w:r>
-        <w:rPr>
-          <w:i/>
-          <w:color w:val="943634" w:themeColor="accent2" w:themeShade="BF"/>
-          <w:sz w:val="24"/>
-        </w:rPr>
-        <w:t>[</w:t>
-      </w:r>
-      <w:r>
-        <w:rPr>
-          <w:i/>
-          <w:color w:val="943634" w:themeColor="accent2" w:themeShade="BF"/>
-          <w:sz w:val="24"/>
-        </w:rPr>
-        <w:t>P</w:t>
-      </w:r>
-      <w:r>
-        <w:rPr>
-          <w:i/>
-          <w:color w:val="943634" w:themeColor="accent2" w:themeShade="BF"/>
-          <w:sz w:val="24"/>
-        </w:rPr>
-        <w:t>resent the data models used in the system’s implementation</w:t>
-      </w:r>
-      <w:r>
-        <w:rPr>
-          <w:i/>
-          <w:color w:val="943634" w:themeColor="accent2" w:themeShade="BF"/>
-          <w:sz w:val="24"/>
-        </w:rPr>
-        <w:t>.</w:t>
-      </w:r>
-      <w:r>
-        <w:rPr>
-          <w:i/>
-          <w:color w:val="943634" w:themeColor="accent2" w:themeShade="BF"/>
-          <w:sz w:val="24"/>
-        </w:rPr>
-        <w:t>]</w:t>
-      </w:r>
-    </w:p>
-    <w:p>
-      <w:pPr>
-        <w:spacing w:line="240" w:lineRule="auto"/>
-        <w:jc w:val="both"/>
-        <w:rPr>
-          <w:i/>
-          <w:color w:val="943634" w:themeColor="accent2" w:themeShade="BF"/>
-        </w:rPr>
-      </w:pPr>
-    </w:p>
-    <w:p>
-      <w:pPr>
-        <w:pStyle w:val="Title"/>
-        <w:jc w:val="both"/>
-        <w:rPr>
-          <w:rFonts w:ascii="Times New Roman" w:hAnsi="Times New Roman"/>
-        </w:rPr>
-      </w:pPr>
-      <w:bookmarkStart w:id="37" w:name="_Toc254785395"/>
-      <w:r>
-        <w:rPr>
-          <w:rFonts w:ascii="Times New Roman" w:hAnsi="Times New Roman"/>
-        </w:rPr>
-        <w:t>7</w:t>
-      </w:r>
-      <w:r>
-        <w:rPr>
-          <w:rFonts w:ascii="Times New Roman" w:hAnsi="Times New Roman"/>
-        </w:rPr>
-        <w:t xml:space="preserve">. </w:t>
-      </w:r>
-      <w:r>
-        <w:rPr>
-          <w:rFonts w:ascii="Times New Roman" w:hAnsi="Times New Roman"/>
-        </w:rPr>
-        <w:t>System</w:t>
-      </w:r>
-      <w:r>
-        <w:rPr>
-          <w:rFonts w:ascii="Times New Roman" w:hAnsi="Times New Roman"/>
-        </w:rPr>
-        <w:t xml:space="preserve"> Testing</w:t>
-      </w:r>
-      <w:bookmarkEnd w:id="37"/>
-    </w:p>
-    <w:p>
-      <w:pPr>
-        <w:spacing w:line="240" w:lineRule="auto"/>
-        <w:jc w:val="both"/>
-        <w:rPr>
-          <w:i/>
-          <w:color w:val="943634" w:themeColor="accent2" w:themeShade="BF"/>
-        </w:rPr>
-      </w:pPr>
-      <w:r>
-        <w:rPr>
-          <w:i/>
-          <w:color w:val="943634" w:themeColor="accent2" w:themeShade="BF"/>
-          <w:sz w:val="24"/>
-        </w:rPr>
-        <w:t>[</w:t>
-      </w:r>
-      <w:r>
-        <w:rPr>
-          <w:i/>
-          <w:color w:val="943634" w:themeColor="accent2" w:themeShade="BF"/>
-          <w:sz w:val="24"/>
-        </w:rPr>
-        <w:t>P</w:t>
-      </w:r>
-      <w:r>
-        <w:rPr>
-          <w:i/>
-          <w:color w:val="943634" w:themeColor="accent2" w:themeShade="BF"/>
-          <w:sz w:val="24"/>
-        </w:rPr>
-        <w:t>resent</w:t>
-      </w:r>
-      <w:r>
-        <w:rPr>
-          <w:i/>
-          <w:color w:val="943634" w:themeColor="accent2" w:themeShade="BF"/>
-          <w:sz w:val="24"/>
-        </w:rPr>
-        <w:t xml:space="preserve"> the used testing strategies (unit testing, integration testing</w:t>
-      </w:r>
-      <w:r>
-        <w:rPr>
-          <w:i/>
-          <w:color w:val="943634" w:themeColor="accent2" w:themeShade="BF"/>
-          <w:sz w:val="24"/>
-        </w:rPr>
-        <w:t>, validation testing</w:t>
-      </w:r>
-      <w:r>
-        <w:rPr>
-          <w:i/>
-          <w:color w:val="943634" w:themeColor="accent2" w:themeShade="BF"/>
-          <w:sz w:val="24"/>
-        </w:rPr>
-        <w:t>)</w:t>
-      </w:r>
-      <w:r>
-        <w:rPr>
-          <w:i/>
-          <w:color w:val="943634" w:themeColor="accent2" w:themeShade="BF"/>
-          <w:sz w:val="24"/>
-        </w:rPr>
-        <w:t xml:space="preserve"> and testing methods (data-flow, partitioning, boundary analysis, etc.)</w:t>
-      </w:r>
-      <w:r>
-        <w:rPr>
-          <w:i/>
-          <w:color w:val="943634" w:themeColor="accent2" w:themeShade="BF"/>
-          <w:sz w:val="24"/>
-        </w:rPr>
-        <w:t>.</w:t>
-      </w:r>
-      <w:r>
-        <w:rPr>
-          <w:i/>
-          <w:color w:val="943634" w:themeColor="accent2" w:themeShade="BF"/>
-          <w:sz w:val="24"/>
-        </w:rPr>
-        <w:t>]</w:t>
-      </w:r>
-      <w:bookmarkStart w:id="38" w:name="_GoBack"/>
-      <w:bookmarkEnd w:id="38"/>
-    </w:p>
-    <w:p>
-      <w:pPr>
-        <w:pStyle w:val="Title"/>
-        <w:jc w:val="both"/>
-        <w:rPr>
-          <w:rFonts w:ascii="Times New Roman" w:hAnsi="Times New Roman"/>
-        </w:rPr>
-      </w:pPr>
-      <w:bookmarkStart w:id="39" w:name="_Toc254785396"/>
-      <w:r>
-        <w:rPr>
-          <w:rFonts w:ascii="Times New Roman" w:hAnsi="Times New Roman"/>
-        </w:rPr>
-        <w:t>8</w:t>
-      </w:r>
-      <w:r>
-        <w:rPr>
-          <w:rFonts w:ascii="Times New Roman" w:hAnsi="Times New Roman"/>
-        </w:rPr>
-        <w:t>. Bibliography</w:t>
-      </w:r>
-      <w:bookmarkEnd w:id="39"/>
-    </w:p>
+      <w:hyperlink r:id="rId13" w:history="1">
+        <w:r>
+          <w:rPr>
+            <w:rStyle w:val="Hyperlink"/>
+          </w:rPr>
+          <w:t>http://docs.oracle.com/javase/tutorial/uiswing/</w:t>
+        </w:r>
+      </w:hyperlink>
+    </w:p>
+    <w:p>
+      <w:pPr>
+        <w:pStyle w:val="HTMLPreformatted"/>
+        <w:rPr>
+          <w:rFonts w:asciiTheme="minorHAnsi" w:eastAsiaTheme="minorHAnsi" w:hAnsiTheme="minorHAnsi" w:cstheme="minorBidi"/>
+          <w:sz w:val="22"/>
+          <w:szCs w:val="22"/>
+        </w:rPr>
+      </w:pPr>
+      <w:r>
+        <w:t>2.</w:t>
+      </w:r>
+      <w:hyperlink r:id="rId14" w:history="1">
+        <w:r>
+          <w:rPr>
+            <w:rStyle w:val="Hyperlink"/>
+            <w:rFonts w:asciiTheme="minorHAnsi" w:eastAsiaTheme="minorHAnsi" w:hAnsiTheme="minorHAnsi" w:cstheme="minorBidi"/>
+            <w:sz w:val="22"/>
+            <w:szCs w:val="22"/>
+          </w:rPr>
+          <w:t>http://docs.oracle.com/javase/tutorial/jdbc/basics/index.html</w:t>
+        </w:r>
+      </w:hyperlink>
+    </w:p>
+    <w:p/>
     <w:sectPr>
-      <w:headerReference w:type="default" r:id="rId9"/>
-      <w:footerReference w:type="default" r:id="rId10"/>
-      <w:headerReference w:type="first" r:id="rId11"/>
-      <w:footerReference w:type="first" r:id="rId12"/>
+      <w:headerReference w:type="default" r:id="rId15"/>
+      <w:footerReference w:type="default" r:id="rId16"/>
+      <w:headerReference w:type="first" r:id="rId17"/>
+      <w:footerReference w:type="first" r:id="rId18"/>
       <w:pgSz w:w="12240" w:h="15840" w:code="1"/>
       <w:pgMar w:top="1440" w:right="1440" w:bottom="1440" w:left="1440" w:header="720" w:footer="720" w:gutter="0"/>
       <w:cols w:space="720"/>
@@ -2376,7 +2919,7 @@
 
 <file path=word/endnotes.xml><?xml version="1.0" encoding="utf-8"?>
 <w:endnotes xmlns:ve="http://schemas.openxmlformats.org/markup-compatibility/2006" xmlns:o="urn:schemas-microsoft-com:office:office" xmlns:r="http://schemas.openxmlformats.org/officeDocument/2006/relationships" xmlns:m="http://schemas.openxmlformats.org/officeDocument/2006/math" xmlns:v="urn:schemas-microsoft-com:vml" xmlns:wp="http://schemas.openxmlformats.org/drawingml/2006/wordprocessingDrawing" xmlns:w10="urn:schemas-microsoft-com:office:word" xmlns:w="http://schemas.openxmlformats.org/wordprocessingml/2006/main" xmlns:wne="http://schemas.microsoft.com/office/word/2006/wordml">
-  <w:endnote w:type="separator" w:id="-1">
+  <w:endnote w:type="separator" w:id="0">
     <w:p>
       <w:pPr>
         <w:spacing w:line="240" w:lineRule="auto"/>
@@ -2386,7 +2929,7 @@
       </w:r>
     </w:p>
   </w:endnote>
-  <w:endnote w:type="continuationSeparator" w:id="0">
+  <w:endnote w:type="continuationSeparator" w:id="1">
     <w:p>
       <w:pPr>
         <w:spacing w:line="240" w:lineRule="auto"/>
@@ -2513,7 +3056,7 @@
             <w:rPr>
               <w:noProof/>
             </w:rPr>
-            <w:t>2012</w:t>
+            <w:t>2017</w:t>
           </w:r>
           <w:r>
             <w:fldChar w:fldCharType="end"/>
@@ -2560,7 +3103,7 @@
               <w:rStyle w:val="PageNumber"/>
               <w:noProof/>
             </w:rPr>
-            <w:t>3</w:t>
+            <w:t>6</w:t>
           </w:r>
           <w:r>
             <w:rPr>
@@ -2580,7 +3123,7 @@
                 <w:rStyle w:val="PageNumber"/>
                 <w:noProof/>
               </w:rPr>
-              <w:t>4</w:t>
+              <w:t>6</w:t>
             </w:r>
           </w:fldSimple>
         </w:p>
@@ -2607,7 +3150,7 @@
 
 <file path=word/footnotes.xml><?xml version="1.0" encoding="utf-8"?>
 <w:footnotes xmlns:ve="http://schemas.openxmlformats.org/markup-compatibility/2006" xmlns:o="urn:schemas-microsoft-com:office:office" xmlns:r="http://schemas.openxmlformats.org/officeDocument/2006/relationships" xmlns:m="http://schemas.openxmlformats.org/officeDocument/2006/math" xmlns:v="urn:schemas-microsoft-com:vml" xmlns:wp="http://schemas.openxmlformats.org/drawingml/2006/wordprocessingDrawing" xmlns:w10="urn:schemas-microsoft-com:office:word" xmlns:w="http://schemas.openxmlformats.org/wordprocessingml/2006/main" xmlns:wne="http://schemas.microsoft.com/office/word/2006/wordml">
-  <w:footnote w:type="separator" w:id="-1">
+  <w:footnote w:type="separator" w:id="0">
     <w:p>
       <w:pPr>
         <w:spacing w:line="240" w:lineRule="auto"/>
@@ -2617,7 +3160,7 @@
       </w:r>
     </w:p>
   </w:footnote>
-  <w:footnote w:type="continuationSeparator" w:id="0">
+  <w:footnote w:type="continuationSeparator" w:id="1">
     <w:p>
       <w:pPr>
         <w:spacing w:line="240" w:lineRule="auto"/>
@@ -2747,6 +3290,118 @@
     </w:lvl>
   </w:abstractNum>
   <w:abstractNum w:abstractNumId="1">
+    <w:nsid w:val="17333CFB"/>
+    <w:multiLevelType w:val="hybridMultilevel"/>
+    <w:tmpl w:val="354C11E6"/>
+    <w:lvl w:ilvl="0" w:tplc="D13C7FFA">
+      <w:numFmt w:val="bullet"/>
+      <w:lvlText w:val="-"/>
+      <w:lvlJc w:val="left"/>
+      <w:pPr>
+        <w:ind w:left="720" w:hanging="360"/>
+      </w:pPr>
+      <w:rPr>
+        <w:rFonts w:ascii="Times New Roman" w:eastAsiaTheme="minorHAnsi" w:hAnsi="Times New Roman" w:cs="Times New Roman" w:hint="default"/>
+      </w:rPr>
+    </w:lvl>
+    <w:lvl w:ilvl="1" w:tplc="04090003" w:tentative="1">
+      <w:start w:val="1"/>
+      <w:numFmt w:val="bullet"/>
+      <w:lvlText w:val="o"/>
+      <w:lvlJc w:val="left"/>
+      <w:pPr>
+        <w:ind w:left="1440" w:hanging="360"/>
+      </w:pPr>
+      <w:rPr>
+        <w:rFonts w:ascii="Courier New" w:hAnsi="Courier New" w:cs="Courier New" w:hint="default"/>
+      </w:rPr>
+    </w:lvl>
+    <w:lvl w:ilvl="2" w:tplc="04090005" w:tentative="1">
+      <w:start w:val="1"/>
+      <w:numFmt w:val="bullet"/>
+      <w:lvlText w:val=""/>
+      <w:lvlJc w:val="left"/>
+      <w:pPr>
+        <w:ind w:left="2160" w:hanging="360"/>
+      </w:pPr>
+      <w:rPr>
+        <w:rFonts w:ascii="Wingdings" w:hAnsi="Wingdings" w:hint="default"/>
+      </w:rPr>
+    </w:lvl>
+    <w:lvl w:ilvl="3" w:tplc="04090001" w:tentative="1">
+      <w:start w:val="1"/>
+      <w:numFmt w:val="bullet"/>
+      <w:lvlText w:val=""/>
+      <w:lvlJc w:val="left"/>
+      <w:pPr>
+        <w:ind w:left="2880" w:hanging="360"/>
+      </w:pPr>
+      <w:rPr>
+        <w:rFonts w:ascii="Symbol" w:hAnsi="Symbol" w:hint="default"/>
+      </w:rPr>
+    </w:lvl>
+    <w:lvl w:ilvl="4" w:tplc="04090003" w:tentative="1">
+      <w:start w:val="1"/>
+      <w:numFmt w:val="bullet"/>
+      <w:lvlText w:val="o"/>
+      <w:lvlJc w:val="left"/>
+      <w:pPr>
+        <w:ind w:left="3600" w:hanging="360"/>
+      </w:pPr>
+      <w:rPr>
+        <w:rFonts w:ascii="Courier New" w:hAnsi="Courier New" w:cs="Courier New" w:hint="default"/>
+      </w:rPr>
+    </w:lvl>
+    <w:lvl w:ilvl="5" w:tplc="04090005" w:tentative="1">
+      <w:start w:val="1"/>
+      <w:numFmt w:val="bullet"/>
+      <w:lvlText w:val=""/>
+      <w:lvlJc w:val="left"/>
+      <w:pPr>
+        <w:ind w:left="4320" w:hanging="360"/>
+      </w:pPr>
+      <w:rPr>
+        <w:rFonts w:ascii="Wingdings" w:hAnsi="Wingdings" w:hint="default"/>
+      </w:rPr>
+    </w:lvl>
+    <w:lvl w:ilvl="6" w:tplc="04090001" w:tentative="1">
+      <w:start w:val="1"/>
+      <w:numFmt w:val="bullet"/>
+      <w:lvlText w:val=""/>
+      <w:lvlJc w:val="left"/>
+      <w:pPr>
+        <w:ind w:left="5040" w:hanging="360"/>
+      </w:pPr>
+      <w:rPr>
+        <w:rFonts w:ascii="Symbol" w:hAnsi="Symbol" w:hint="default"/>
+      </w:rPr>
+    </w:lvl>
+    <w:lvl w:ilvl="7" w:tplc="04090003" w:tentative="1">
+      <w:start w:val="1"/>
+      <w:numFmt w:val="bullet"/>
+      <w:lvlText w:val="o"/>
+      <w:lvlJc w:val="left"/>
+      <w:pPr>
+        <w:ind w:left="5760" w:hanging="360"/>
+      </w:pPr>
+      <w:rPr>
+        <w:rFonts w:ascii="Courier New" w:hAnsi="Courier New" w:cs="Courier New" w:hint="default"/>
+      </w:rPr>
+    </w:lvl>
+    <w:lvl w:ilvl="8" w:tplc="04090005" w:tentative="1">
+      <w:start w:val="1"/>
+      <w:numFmt w:val="bullet"/>
+      <w:lvlText w:val=""/>
+      <w:lvlJc w:val="left"/>
+      <w:pPr>
+        <w:ind w:left="6480" w:hanging="360"/>
+      </w:pPr>
+      <w:rPr>
+        <w:rFonts w:ascii="Wingdings" w:hAnsi="Wingdings" w:hint="default"/>
+      </w:rPr>
+    </w:lvl>
+  </w:abstractNum>
+  <w:abstractNum w:abstractNumId="2">
     <w:nsid w:val="360A4E4B"/>
     <w:multiLevelType w:val="multilevel"/>
     <w:tmpl w:val="9D8A65BC"/>
@@ -2863,6 +3518,9 @@
     <w:abstractNumId w:val="0"/>
   </w:num>
   <w:num w:numId="2">
+    <w:abstractNumId w:val="2"/>
+  </w:num>
+  <w:num w:numId="3">
     <w:abstractNumId w:val="1"/>
   </w:num>
 </w:numbering>
@@ -3556,6 +4214,82 @@
       <w:ind w:left="400"/>
     </w:pPr>
   </w:style>
+  <w:style w:type="paragraph" w:styleId="ListParagraph">
+    <w:name w:val="List Paragraph"/>
+    <w:basedOn w:val="Normal"/>
+    <w:uiPriority w:val="34"/>
+    <w:qFormat/>
+    <w:rsid w:val="00C3081F"/>
+    <w:pPr>
+      <w:widowControl/>
+      <w:spacing w:after="200" w:line="276" w:lineRule="auto"/>
+      <w:ind w:left="720"/>
+      <w:contextualSpacing/>
+    </w:pPr>
+    <w:rPr>
+      <w:rFonts w:asciiTheme="minorHAnsi" w:eastAsiaTheme="minorHAnsi" w:hAnsiTheme="minorHAnsi" w:cstheme="minorBidi"/>
+      <w:sz w:val="22"/>
+      <w:szCs w:val="22"/>
+    </w:rPr>
+  </w:style>
+  <w:style w:type="paragraph" w:styleId="HTMLPreformatted">
+    <w:name w:val="HTML Preformatted"/>
+    <w:basedOn w:val="Normal"/>
+    <w:link w:val="HTMLPreformattedChar"/>
+    <w:uiPriority w:val="99"/>
+    <w:semiHidden/>
+    <w:unhideWhenUsed/>
+    <w:rsid w:val="00DE179F"/>
+    <w:pPr>
+      <w:widowControl/>
+      <w:tabs>
+        <w:tab w:val="left" w:pos="916"/>
+        <w:tab w:val="left" w:pos="1832"/>
+        <w:tab w:val="left" w:pos="2748"/>
+        <w:tab w:val="left" w:pos="3664"/>
+        <w:tab w:val="left" w:pos="4580"/>
+        <w:tab w:val="left" w:pos="5496"/>
+        <w:tab w:val="left" w:pos="6412"/>
+        <w:tab w:val="left" w:pos="7328"/>
+        <w:tab w:val="left" w:pos="8244"/>
+        <w:tab w:val="left" w:pos="9160"/>
+        <w:tab w:val="left" w:pos="10076"/>
+        <w:tab w:val="left" w:pos="10992"/>
+        <w:tab w:val="left" w:pos="11908"/>
+        <w:tab w:val="left" w:pos="12824"/>
+        <w:tab w:val="left" w:pos="13740"/>
+        <w:tab w:val="left" w:pos="14656"/>
+      </w:tabs>
+      <w:spacing w:line="240" w:lineRule="auto"/>
+    </w:pPr>
+    <w:rPr>
+      <w:rFonts w:ascii="Courier New" w:hAnsi="Courier New" w:cs="Courier New"/>
+    </w:rPr>
+  </w:style>
+  <w:style w:type="character" w:customStyle="1" w:styleId="HTMLPreformattedChar">
+    <w:name w:val="HTML Preformatted Char"/>
+    <w:basedOn w:val="DefaultParagraphFont"/>
+    <w:link w:val="HTMLPreformatted"/>
+    <w:uiPriority w:val="99"/>
+    <w:semiHidden/>
+    <w:rsid w:val="00DE179F"/>
+    <w:rPr>
+      <w:rFonts w:ascii="Courier New" w:eastAsia="Times New Roman" w:hAnsi="Courier New" w:cs="Courier New"/>
+      <w:sz w:val="20"/>
+      <w:szCs w:val="20"/>
+    </w:rPr>
+  </w:style>
+  <w:style w:type="character" w:styleId="Hyperlink">
+    <w:name w:val="Hyperlink"/>
+    <w:basedOn w:val="DefaultParagraphFont"/>
+    <w:uiPriority w:val="99"/>
+    <w:unhideWhenUsed/>
+    <w:rsid w:val="00DE179F"/>
+    <w:rPr>
+      <w:color w:val="0000FF"/>
+      <w:u w:val="single"/>
+    </w:rPr>
+  </w:style>
 </w:styles>
 </file>
 

</xml_diff>